<commit_message>
update to shanoir uploader documentation
</commit_message>
<xml_diff>
--- a/docs/ShanoirUploader/ShanoirUploader AutoImport SFD.docx
+++ b/docs/ShanoirUploader/ShanoirUploader AutoImport SFD.docx
@@ -1829,8 +1829,6 @@
           <w:lang w:val="en-US"/>
         </w:rPr>
       </w:pPr>
-      <w:bookmarkStart w:id="11" w:name="_GoBack"/>
-      <w:bookmarkEnd w:id="11"/>
       <w:r>
         <w:rPr>
           <w:b/>
@@ -1912,11 +1910,11 @@
           <w:lang w:val="en-US"/>
         </w:rPr>
       </w:pPr>
-      <w:bookmarkStart w:id="12" w:name="__RefHeading__24_574372171"/>
-      <w:bookmarkStart w:id="13" w:name="__RefHeading__11_68360217"/>
-      <w:bookmarkStart w:id="14" w:name="_Toc484095616"/>
+      <w:bookmarkStart w:id="11" w:name="__RefHeading__24_574372171"/>
+      <w:bookmarkStart w:id="12" w:name="__RefHeading__11_68360217"/>
+      <w:bookmarkStart w:id="13" w:name="_Toc484095616"/>
+      <w:bookmarkEnd w:id="11"/>
       <w:bookmarkEnd w:id="12"/>
-      <w:bookmarkEnd w:id="13"/>
       <w:r>
         <w:rPr>
           <w:lang w:val="en-US"/>
@@ -1936,30 +1934,30 @@
         </w:rPr>
         <w:t>ader description</w:t>
       </w:r>
+      <w:bookmarkEnd w:id="13"/>
+    </w:p>
+    <w:p>
+      <w:pPr>
+        <w:rPr>
+          <w:lang w:val="en-US"/>
+        </w:rPr>
+      </w:pPr>
+    </w:p>
+    <w:p>
+      <w:pPr>
+        <w:pStyle w:val="Titre2"/>
+        <w:rPr>
+          <w:lang w:val="en-US"/>
+        </w:rPr>
+      </w:pPr>
+      <w:bookmarkStart w:id="14" w:name="_Toc484095617"/>
+      <w:r>
+        <w:rPr>
+          <w:lang w:val="en-US"/>
+        </w:rPr>
+        <w:t>What is the ShanoirUploader?</w:t>
+      </w:r>
       <w:bookmarkEnd w:id="14"/>
-    </w:p>
-    <w:p>
-      <w:pPr>
-        <w:rPr>
-          <w:lang w:val="en-US"/>
-        </w:rPr>
-      </w:pPr>
-    </w:p>
-    <w:p>
-      <w:pPr>
-        <w:pStyle w:val="Titre2"/>
-        <w:rPr>
-          <w:lang w:val="en-US"/>
-        </w:rPr>
-      </w:pPr>
-      <w:bookmarkStart w:id="15" w:name="_Toc484095617"/>
-      <w:r>
-        <w:rPr>
-          <w:lang w:val="en-US"/>
-        </w:rPr>
-        <w:t>What is the ShanoirUploader?</w:t>
-      </w:r>
-      <w:bookmarkEnd w:id="15"/>
     </w:p>
     <w:p>
       <w:pPr>
@@ -2302,11 +2300,11 @@
           <w:lang w:val="en-US"/>
         </w:rPr>
       </w:pPr>
-      <w:bookmarkStart w:id="16" w:name="__RefHeading__13_68360217"/>
-      <w:bookmarkStart w:id="17" w:name="__RefHeading__26_574372171"/>
-      <w:bookmarkStart w:id="18" w:name="_Toc484095618"/>
+      <w:bookmarkStart w:id="15" w:name="__RefHeading__13_68360217"/>
+      <w:bookmarkStart w:id="16" w:name="__RefHeading__26_574372171"/>
+      <w:bookmarkStart w:id="17" w:name="_Toc484095618"/>
+      <w:bookmarkEnd w:id="15"/>
       <w:bookmarkEnd w:id="16"/>
-      <w:bookmarkEnd w:id="17"/>
       <w:r>
         <w:rPr>
           <w:lang w:val="en-US"/>
@@ -2314,7 +2312,7 @@
         <w:lastRenderedPageBreak/>
         <w:t>Workflow</w:t>
       </w:r>
-      <w:bookmarkEnd w:id="18"/>
+      <w:bookmarkEnd w:id="17"/>
     </w:p>
     <w:p>
       <w:pPr>
@@ -4986,9 +4984,33 @@
         </w:rPr>
         <w:t>ShS</w:t>
       </w:r>
-      <w:bookmarkStart w:id="19" w:name="__RefHeading__15_68360217"/>
+      <w:bookmarkStart w:id="18" w:name="__RefHeading__15_68360217"/>
+      <w:bookmarkEnd w:id="18"/>
+      <w:proofErr w:type="spellEnd"/>
+    </w:p>
+    <w:p>
+      <w:pPr>
+        <w:pStyle w:val="Titre2"/>
+        <w:rPr>
+          <w:lang w:val="en-US"/>
+        </w:rPr>
+      </w:pPr>
+    </w:p>
+    <w:p>
+      <w:pPr>
+        <w:pStyle w:val="Titre1"/>
+        <w:rPr>
+          <w:lang w:val="en-US"/>
+        </w:rPr>
+      </w:pPr>
+      <w:bookmarkStart w:id="19" w:name="_Toc484095619"/>
+      <w:r>
+        <w:rPr>
+          <w:lang w:val="en-US"/>
+        </w:rPr>
+        <w:t>Technical solution</w:t>
+      </w:r>
       <w:bookmarkEnd w:id="19"/>
-      <w:proofErr w:type="spellEnd"/>
     </w:p>
     <w:p>
       <w:pPr>
@@ -4997,66 +5019,42 @@
           <w:lang w:val="en-US"/>
         </w:rPr>
       </w:pPr>
-    </w:p>
-    <w:p>
-      <w:pPr>
-        <w:pStyle w:val="Titre1"/>
-        <w:rPr>
-          <w:lang w:val="en-US"/>
-        </w:rPr>
-      </w:pPr>
-      <w:bookmarkStart w:id="20" w:name="_Toc484095619"/>
-      <w:r>
-        <w:rPr>
-          <w:lang w:val="en-US"/>
-        </w:rPr>
-        <w:t>Technical solution</w:t>
+      <w:bookmarkStart w:id="20" w:name="_Toc484095620"/>
+      <w:r>
+        <w:rPr>
+          <w:lang w:val="en-US"/>
+        </w:rPr>
+        <w:t>Shanoir uploader implementation of the study, study</w:t>
+      </w:r>
+      <w:r>
+        <w:rPr>
+          <w:lang w:val="en-US"/>
+        </w:rPr>
+        <w:t xml:space="preserve"> </w:t>
+      </w:r>
+      <w:r>
+        <w:rPr>
+          <w:lang w:val="en-US"/>
+        </w:rPr>
+        <w:t>Card, Subject and MR Examination selection</w:t>
       </w:r>
       <w:bookmarkEnd w:id="20"/>
     </w:p>
     <w:p>
       <w:pPr>
-        <w:pStyle w:val="Titre2"/>
-        <w:rPr>
-          <w:lang w:val="en-US"/>
-        </w:rPr>
-      </w:pPr>
-      <w:bookmarkStart w:id="21" w:name="_Toc484095620"/>
-      <w:r>
-        <w:rPr>
-          <w:lang w:val="en-US"/>
-        </w:rPr>
-        <w:t>Shanoir uploader implementation of the study, study</w:t>
-      </w:r>
-      <w:r>
-        <w:rPr>
-          <w:lang w:val="en-US"/>
-        </w:rPr>
-        <w:t xml:space="preserve"> </w:t>
-      </w:r>
-      <w:r>
-        <w:rPr>
-          <w:lang w:val="en-US"/>
-        </w:rPr>
-        <w:t>Card, Subject and MR Examination selection</w:t>
+        <w:pStyle w:val="Titre3"/>
+        <w:rPr>
+          <w:lang w:val="en-US"/>
+        </w:rPr>
+      </w:pPr>
+      <w:bookmarkStart w:id="21" w:name="_Toc484095621"/>
+      <w:r>
+        <w:rPr>
+          <w:lang w:val="en-US"/>
+        </w:rPr>
+        <w:t>MVC Pattern</w:t>
       </w:r>
       <w:bookmarkEnd w:id="21"/>
-    </w:p>
-    <w:p>
-      <w:pPr>
-        <w:pStyle w:val="Titre3"/>
-        <w:rPr>
-          <w:lang w:val="en-US"/>
-        </w:rPr>
-      </w:pPr>
-      <w:bookmarkStart w:id="22" w:name="_Toc484095621"/>
-      <w:r>
-        <w:rPr>
-          <w:lang w:val="en-US"/>
-        </w:rPr>
-        <w:t>MVC Pattern</w:t>
-      </w:r>
-      <w:bookmarkEnd w:id="22"/>
     </w:p>
     <w:p>
       <w:pPr>
@@ -5829,14 +5827,14 @@
           <w:lang w:val="en-US"/>
         </w:rPr>
       </w:pPr>
-      <w:bookmarkStart w:id="23" w:name="_Toc484095622"/>
+      <w:bookmarkStart w:id="22" w:name="_Toc484095622"/>
       <w:r>
         <w:rPr>
           <w:lang w:val="en-US"/>
         </w:rPr>
         <w:t>MVC Pattern Implementation in Shanoir uploader</w:t>
       </w:r>
-      <w:bookmarkEnd w:id="23"/>
+      <w:bookmarkEnd w:id="22"/>
     </w:p>
     <w:p>
       <w:pPr>
@@ -7840,7 +7838,7 @@
           <w:lang w:val="en-US"/>
         </w:rPr>
       </w:pPr>
-      <w:bookmarkStart w:id="24" w:name="_Toc484095623"/>
+      <w:bookmarkStart w:id="23" w:name="_Toc484095623"/>
       <w:r>
         <w:rPr>
           <w:lang w:val="en-US"/>
@@ -7853,7 +7851,7 @@
         </w:rPr>
         <w:t xml:space="preserve"> (when automatic import is enabled)</w:t>
       </w:r>
-      <w:bookmarkEnd w:id="24"/>
+      <w:bookmarkEnd w:id="23"/>
     </w:p>
     <w:p>
       <w:pPr>
@@ -7991,13 +7989,83 @@
           <w:lang w:val="en-US"/>
         </w:rPr>
       </w:pPr>
-      <w:bookmarkStart w:id="25" w:name="_Toc484095624"/>
+      <w:bookmarkStart w:id="24" w:name="_Toc484095624"/>
       <w:r>
         <w:rPr>
           <w:lang w:val="en-US"/>
         </w:rPr>
         <w:t>Study/ Study cards lists</w:t>
       </w:r>
+      <w:bookmarkEnd w:id="24"/>
+    </w:p>
+    <w:p>
+      <w:pPr>
+        <w:rPr>
+          <w:lang w:val="en-US"/>
+        </w:rPr>
+      </w:pPr>
+    </w:p>
+    <w:p>
+      <w:pPr>
+        <w:rPr>
+          <w:lang w:val="en-US"/>
+        </w:rPr>
+      </w:pPr>
+      <w:r>
+        <w:rPr>
+          <w:lang w:val="en-US"/>
+        </w:rPr>
+        <w:t xml:space="preserve">In order to retrieve the study and study cards, the application queries the ShanoirNG server through a rest service </w:t>
+      </w:r>
+      <w:r>
+        <w:rPr>
+          <w:highlight w:val="yellow"/>
+          <w:lang w:val="en-US"/>
+        </w:rPr>
+        <w:t>{SPECIFY URL}</w:t>
+      </w:r>
+      <w:r>
+        <w:rPr>
+          <w:lang w:val="en-US"/>
+        </w:rPr>
+        <w:t xml:space="preserve">. In order to access the rest service, the controller needs to obtain first an authentication token though Keycloak client. Once the token </w:t>
+      </w:r>
+      <w:proofErr w:type="gramStart"/>
+      <w:r>
+        <w:rPr>
+          <w:lang w:val="en-US"/>
+        </w:rPr>
+        <w:t>is granted</w:t>
+      </w:r>
+      <w:proofErr w:type="gramEnd"/>
+      <w:r>
+        <w:rPr>
+          <w:lang w:val="en-US"/>
+        </w:rPr>
+        <w:t>, the controller query ShanoirNG rest service.</w:t>
+      </w:r>
+    </w:p>
+    <w:p>
+      <w:pPr>
+        <w:rPr>
+          <w:lang w:val="en-US"/>
+        </w:rPr>
+      </w:pPr>
+    </w:p>
+    <w:p>
+      <w:pPr>
+        <w:pStyle w:val="Titre3"/>
+        <w:rPr>
+          <w:lang w:val="en-US"/>
+        </w:rPr>
+      </w:pPr>
+      <w:bookmarkStart w:id="25" w:name="_Toc484095625"/>
+      <w:r>
+        <w:rPr>
+          <w:lang w:val="en-US"/>
+        </w:rPr>
+        <w:t>Subject</w:t>
+      </w:r>
       <w:bookmarkEnd w:id="25"/>
     </w:p>
     <w:p>
@@ -8006,18 +8074,25 @@
           <w:lang w:val="en-US"/>
         </w:rPr>
       </w:pPr>
-    </w:p>
-    <w:p>
-      <w:pPr>
-        <w:rPr>
-          <w:lang w:val="en-US"/>
-        </w:rPr>
-      </w:pPr>
-      <w:r>
-        <w:rPr>
-          <w:lang w:val="en-US"/>
-        </w:rPr>
-        <w:t xml:space="preserve">In order to retrieve the study and study cards, the application queries the ShanoirNG server through a rest service </w:t>
+      <w:r>
+        <w:rPr>
+          <w:lang w:val="en-US"/>
+        </w:rPr>
+        <w:t xml:space="preserve">In order to identify the subject linked to the selected subject in the </w:t>
+      </w:r>
+      <w:proofErr w:type="spellStart"/>
+      <w:r>
+        <w:rPr>
+          <w:lang w:val="en-US"/>
+        </w:rPr>
+        <w:t>Dicom</w:t>
+      </w:r>
+      <w:proofErr w:type="spellEnd"/>
+      <w:r>
+        <w:rPr>
+          <w:lang w:val="en-US"/>
+        </w:rPr>
+        <w:t xml:space="preserve"> server, the controller queries Shanoir old through a soap request </w:t>
       </w:r>
       <w:r>
         <w:rPr>
@@ -8030,21 +8105,85 @@
         <w:rPr>
           <w:lang w:val="en-US"/>
         </w:rPr>
-        <w:t xml:space="preserve">. In order to access the rest service, the controller needs to obtain first an authentication token though Keycloak client. Once the token </w:t>
+        <w:t xml:space="preserve">. </w:t>
+      </w:r>
+    </w:p>
+    <w:p>
+      <w:pPr>
+        <w:rPr>
+          <w:lang w:val="en-US"/>
+        </w:rPr>
+      </w:pPr>
+      <w:r>
+        <w:rPr>
+          <w:lang w:val="en-US"/>
+        </w:rPr>
+        <w:t xml:space="preserve">Note: If the subject does not exists in Shanoir old, the user </w:t>
       </w:r>
       <w:proofErr w:type="gramStart"/>
       <w:r>
         <w:rPr>
           <w:lang w:val="en-US"/>
         </w:rPr>
-        <w:t>is granted</w:t>
+        <w:t>is asked</w:t>
       </w:r>
       <w:proofErr w:type="gramEnd"/>
       <w:r>
         <w:rPr>
           <w:lang w:val="en-US"/>
         </w:rPr>
-        <w:t>, the controller query ShanoirNG rest service.</w:t>
+        <w:t xml:space="preserve"> to fill the subject fields accordingly. The subject is created, if </w:t>
+      </w:r>
+      <w:r>
+        <w:rPr>
+          <w:lang w:val="en-US"/>
+        </w:rPr>
+        <w:t xml:space="preserve">and only if </w:t>
+      </w:r>
+      <w:proofErr w:type="gramStart"/>
+      <w:r>
+        <w:rPr>
+          <w:lang w:val="en-US"/>
+        </w:rPr>
+        <w:t xml:space="preserve">all </w:t>
+      </w:r>
+      <w:r>
+        <w:rPr>
+          <w:lang w:val="en-US"/>
+        </w:rPr>
+        <w:t xml:space="preserve">the </w:t>
+      </w:r>
+      <w:r>
+        <w:rPr>
+          <w:lang w:val="en-US"/>
+        </w:rPr>
+        <w:t>mandatory fields are filled by the user</w:t>
+      </w:r>
+      <w:proofErr w:type="gramEnd"/>
+      <w:r>
+        <w:rPr>
+          <w:lang w:val="en-US"/>
+        </w:rPr>
+        <w:t>, once the user click on the export button</w:t>
+      </w:r>
+      <w:r>
+        <w:rPr>
+          <w:lang w:val="en-US"/>
+        </w:rPr>
+        <w:t xml:space="preserve">. Another soap service is then used in order to create the subject in the Shanoir old referential. </w:t>
+      </w:r>
+      <w:r>
+        <w:rPr>
+          <w:highlight w:val="yellow"/>
+          <w:lang w:val="en-US"/>
+        </w:rPr>
+        <w:t>{SPECIFY URL}</w:t>
+      </w:r>
+      <w:r>
+        <w:rPr>
+          <w:lang w:val="en-US"/>
+        </w:rPr>
+        <w:t>.</w:t>
       </w:r>
     </w:p>
     <w:p>
@@ -8061,12 +8200,12 @@
           <w:lang w:val="en-US"/>
         </w:rPr>
       </w:pPr>
-      <w:bookmarkStart w:id="26" w:name="_Toc484095625"/>
-      <w:r>
-        <w:rPr>
-          <w:lang w:val="en-US"/>
-        </w:rPr>
-        <w:t>Subject</w:t>
+      <w:bookmarkStart w:id="26" w:name="_Toc484095626"/>
+      <w:r>
+        <w:rPr>
+          <w:lang w:val="en-US"/>
+        </w:rPr>
+        <w:t>MR Examination</w:t>
       </w:r>
       <w:bookmarkEnd w:id="26"/>
     </w:p>
@@ -8078,152 +8217,2331 @@
       </w:pPr>
       <w:r>
         <w:rPr>
-          <w:lang w:val="en-US"/>
-        </w:rPr>
-        <w:t xml:space="preserve">In order to identify the subject linked to the selected subject in the </w:t>
+          <w:highlight w:val="yellow"/>
+          <w:lang w:val="en-US"/>
+        </w:rPr>
+        <w:t>{TO BE COMPLETED}</w:t>
+      </w:r>
+    </w:p>
+    <w:p>
+      <w:pPr>
+        <w:rPr>
+          <w:lang w:val="en-US"/>
+        </w:rPr>
+      </w:pPr>
+    </w:p>
+    <w:p>
+      <w:pPr>
+        <w:pStyle w:val="Titre2"/>
+        <w:rPr>
+          <w:lang w:val="en-US"/>
+        </w:rPr>
+      </w:pPr>
+      <w:r>
+        <w:rPr>
+          <w:lang w:val="en-US"/>
+        </w:rPr>
+        <w:t xml:space="preserve">UI </w:t>
+      </w:r>
+      <w:r>
+        <w:rPr>
+          <w:lang w:val="en-US"/>
+        </w:rPr>
+        <w:t>Fields</w:t>
+      </w:r>
+    </w:p>
+    <w:p>
+      <w:pPr>
+        <w:rPr>
+          <w:lang w:val="en-US"/>
+        </w:rPr>
+      </w:pPr>
+      <w:r>
+        <w:rPr>
+          <w:lang w:val="en-US"/>
+        </w:rPr>
+        <w:t xml:space="preserve">In order to export data from Shanoir Uploader (when the </w:t>
       </w:r>
       <w:proofErr w:type="spellStart"/>
       <w:r>
         <w:rPr>
           <w:lang w:val="en-US"/>
         </w:rPr>
-        <w:t>Dicom</w:t>
+        <w:t>autoimport</w:t>
       </w:r>
       <w:proofErr w:type="spellEnd"/>
       <w:r>
         <w:rPr>
           <w:lang w:val="en-US"/>
         </w:rPr>
-        <w:t xml:space="preserve"> server, the controller queries Shanoir old through a soap request </w:t>
-      </w:r>
-      <w:r>
-        <w:rPr>
-          <w:highlight w:val="yellow"/>
-          <w:lang w:val="en-US"/>
-        </w:rPr>
-        <w:t>{SPECIFY URL}</w:t>
-      </w:r>
-      <w:r>
-        <w:rPr>
-          <w:lang w:val="en-US"/>
-        </w:rPr>
-        <w:t xml:space="preserve">. </w:t>
-      </w:r>
-    </w:p>
-    <w:p>
-      <w:pPr>
-        <w:rPr>
-          <w:lang w:val="en-US"/>
-        </w:rPr>
-      </w:pPr>
-      <w:r>
-        <w:rPr>
-          <w:lang w:val="en-US"/>
-        </w:rPr>
-        <w:t xml:space="preserve">Note: If the subject does not exists in Shanoir old, the user </w:t>
-      </w:r>
-      <w:proofErr w:type="gramStart"/>
-      <w:r>
-        <w:rPr>
-          <w:lang w:val="en-US"/>
-        </w:rPr>
-        <w:t>is asked</w:t>
-      </w:r>
-      <w:proofErr w:type="gramEnd"/>
-      <w:r>
-        <w:rPr>
-          <w:lang w:val="en-US"/>
-        </w:rPr>
-        <w:t xml:space="preserve"> to fill the subject fields accordingly. The subject is created, if </w:t>
-      </w:r>
-      <w:r>
-        <w:rPr>
-          <w:lang w:val="en-US"/>
-        </w:rPr>
-        <w:t xml:space="preserve">and only if </w:t>
-      </w:r>
-      <w:proofErr w:type="gramStart"/>
-      <w:r>
-        <w:rPr>
-          <w:lang w:val="en-US"/>
-        </w:rPr>
-        <w:t xml:space="preserve">all </w:t>
-      </w:r>
-      <w:r>
-        <w:rPr>
-          <w:lang w:val="en-US"/>
-        </w:rPr>
-        <w:t xml:space="preserve">the </w:t>
-      </w:r>
-      <w:r>
-        <w:rPr>
-          <w:lang w:val="en-US"/>
-        </w:rPr>
-        <w:t>mandatory fields are filled by the user</w:t>
-      </w:r>
-      <w:proofErr w:type="gramEnd"/>
-      <w:r>
-        <w:rPr>
-          <w:lang w:val="en-US"/>
-        </w:rPr>
-        <w:t>, once the user click on the export button</w:t>
-      </w:r>
-      <w:r>
-        <w:rPr>
-          <w:lang w:val="en-US"/>
-        </w:rPr>
-        <w:t xml:space="preserve">. Another soap service is then used in order to create the subject in the Shanoir old referential. </w:t>
-      </w:r>
-      <w:r>
-        <w:rPr>
-          <w:highlight w:val="yellow"/>
-          <w:lang w:val="en-US"/>
-        </w:rPr>
-        <w:t>{SPECIFY URL}</w:t>
-      </w:r>
-      <w:r>
-        <w:rPr>
-          <w:lang w:val="en-US"/>
-        </w:rPr>
-        <w:t>.</w:t>
-      </w:r>
-    </w:p>
-    <w:p>
-      <w:pPr>
-        <w:rPr>
-          <w:lang w:val="en-US"/>
-        </w:rPr>
-      </w:pPr>
-    </w:p>
-    <w:p>
-      <w:pPr>
-        <w:pStyle w:val="Titre3"/>
-        <w:rPr>
-          <w:lang w:val="en-US"/>
-        </w:rPr>
-      </w:pPr>
-      <w:bookmarkStart w:id="27" w:name="_Toc484095626"/>
-      <w:r>
-        <w:rPr>
-          <w:lang w:val="en-US"/>
-        </w:rPr>
-        <w:t>MR Examination</w:t>
-      </w:r>
-      <w:bookmarkEnd w:id="27"/>
-    </w:p>
-    <w:p>
-      <w:pPr>
-        <w:rPr>
-          <w:lang w:val="en-US"/>
-        </w:rPr>
-      </w:pPr>
-      <w:r>
-        <w:rPr>
-          <w:highlight w:val="yellow"/>
-          <w:lang w:val="en-US"/>
-        </w:rPr>
-        <w:t>{TO BE COMPLETED}</w:t>
-      </w:r>
+        <w:t xml:space="preserve"> is enabled), the end-user must fill different fields. This section describes the different fields and their behavior.</w:t>
+      </w:r>
+    </w:p>
+    <w:p>
+      <w:pPr>
+        <w:rPr>
+          <w:lang w:val="en-US"/>
+        </w:rPr>
+      </w:pPr>
+    </w:p>
+    <w:tbl>
+      <w:tblPr>
+        <w:tblStyle w:val="TableauListe7Couleur-Accentuation5"/>
+        <w:tblW w:w="0" w:type="auto"/>
+        <w:tblLook w:val="04A0" w:firstRow="1" w:lastRow="0" w:firstColumn="1" w:lastColumn="0" w:noHBand="0" w:noVBand="1"/>
+      </w:tblPr>
+      <w:tblGrid>
+        <w:gridCol w:w="2977"/>
+        <w:gridCol w:w="1559"/>
+        <w:gridCol w:w="4536"/>
+      </w:tblGrid>
+      <w:tr>
+        <w:trPr>
+          <w:cnfStyle w:val="100000000000" w:firstRow="1" w:lastRow="0" w:firstColumn="0" w:lastColumn="0" w:oddVBand="0" w:evenVBand="0" w:oddHBand="0" w:evenHBand="0" w:firstRowFirstColumn="0" w:firstRowLastColumn="0" w:lastRowFirstColumn="0" w:lastRowLastColumn="0"/>
+        </w:trPr>
+        <w:tc>
+          <w:tcPr>
+            <w:cnfStyle w:val="001000000100" w:firstRow="0" w:lastRow="0" w:firstColumn="1" w:lastColumn="0" w:oddVBand="0" w:evenVBand="0" w:oddHBand="0" w:evenHBand="0" w:firstRowFirstColumn="1" w:firstRowLastColumn="0" w:lastRowFirstColumn="0" w:lastRowLastColumn="0"/>
+            <w:tcW w:w="2977" w:type="dxa"/>
+          </w:tcPr>
+          <w:p>
+            <w:pPr>
+              <w:rPr>
+                <w:lang w:val="en-US"/>
+              </w:rPr>
+            </w:pPr>
+            <w:r>
+              <w:rPr>
+                <w:lang w:val="en-US"/>
+              </w:rPr>
+              <w:t>Field Name</w:t>
+            </w:r>
+          </w:p>
+        </w:tc>
+        <w:tc>
+          <w:tcPr>
+            <w:tcW w:w="1559" w:type="dxa"/>
+          </w:tcPr>
+          <w:p>
+            <w:pPr>
+              <w:cnfStyle w:val="100000000000" w:firstRow="1" w:lastRow="0" w:firstColumn="0" w:lastColumn="0" w:oddVBand="0" w:evenVBand="0" w:oddHBand="0" w:evenHBand="0" w:firstRowFirstColumn="0" w:firstRowLastColumn="0" w:lastRowFirstColumn="0" w:lastRowLastColumn="0"/>
+              <w:rPr>
+                <w:lang w:val="en-US"/>
+              </w:rPr>
+            </w:pPr>
+            <w:r>
+              <w:rPr>
+                <w:lang w:val="en-US"/>
+              </w:rPr>
+              <w:t>Field Type</w:t>
+            </w:r>
+          </w:p>
+        </w:tc>
+        <w:tc>
+          <w:tcPr>
+            <w:tcW w:w="4536" w:type="dxa"/>
+          </w:tcPr>
+          <w:p>
+            <w:pPr>
+              <w:cnfStyle w:val="100000000000" w:firstRow="1" w:lastRow="0" w:firstColumn="0" w:lastColumn="0" w:oddVBand="0" w:evenVBand="0" w:oddHBand="0" w:evenHBand="0" w:firstRowFirstColumn="0" w:firstRowLastColumn="0" w:lastRowFirstColumn="0" w:lastRowLastColumn="0"/>
+              <w:rPr>
+                <w:lang w:val="en-US"/>
+              </w:rPr>
+            </w:pPr>
+            <w:r>
+              <w:rPr>
+                <w:lang w:val="en-US"/>
+              </w:rPr>
+              <w:t>Description</w:t>
+            </w:r>
+          </w:p>
+        </w:tc>
+      </w:tr>
+      <w:tr>
+        <w:trPr>
+          <w:cnfStyle w:val="000000100000" w:firstRow="0" w:lastRow="0" w:firstColumn="0" w:lastColumn="0" w:oddVBand="0" w:evenVBand="0" w:oddHBand="1" w:evenHBand="0" w:firstRowFirstColumn="0" w:firstRowLastColumn="0" w:lastRowFirstColumn="0" w:lastRowLastColumn="0"/>
+        </w:trPr>
+        <w:tc>
+          <w:tcPr>
+            <w:cnfStyle w:val="001000000000" w:firstRow="0" w:lastRow="0" w:firstColumn="1" w:lastColumn="0" w:oddVBand="0" w:evenVBand="0" w:oddHBand="0" w:evenHBand="0" w:firstRowFirstColumn="0" w:firstRowLastColumn="0" w:lastRowFirstColumn="0" w:lastRowLastColumn="0"/>
+            <w:tcW w:w="2977" w:type="dxa"/>
+          </w:tcPr>
+          <w:p>
+            <w:pPr>
+              <w:rPr>
+                <w:lang w:val="en-US"/>
+              </w:rPr>
+            </w:pPr>
+            <w:r>
+              <w:rPr>
+                <w:lang w:val="en-US"/>
+              </w:rPr>
+              <w:t>Study</w:t>
+            </w:r>
+          </w:p>
+        </w:tc>
+        <w:tc>
+          <w:tcPr>
+            <w:tcW w:w="1559" w:type="dxa"/>
+          </w:tcPr>
+          <w:p>
+            <w:pPr>
+              <w:cnfStyle w:val="000000100000" w:firstRow="0" w:lastRow="0" w:firstColumn="0" w:lastColumn="0" w:oddVBand="0" w:evenVBand="0" w:oddHBand="1" w:evenHBand="0" w:firstRowFirstColumn="0" w:firstRowLastColumn="0" w:lastRowFirstColumn="0" w:lastRowLastColumn="0"/>
+              <w:rPr>
+                <w:lang w:val="en-US"/>
+              </w:rPr>
+            </w:pPr>
+            <w:r>
+              <w:rPr>
+                <w:lang w:val="en-US"/>
+              </w:rPr>
+              <w:t>List</w:t>
+            </w:r>
+          </w:p>
+        </w:tc>
+        <w:tc>
+          <w:tcPr>
+            <w:tcW w:w="4536" w:type="dxa"/>
+          </w:tcPr>
+          <w:p>
+            <w:pPr>
+              <w:cnfStyle w:val="000000100000" w:firstRow="0" w:lastRow="0" w:firstColumn="0" w:lastColumn="0" w:oddVBand="0" w:evenVBand="0" w:oddHBand="1" w:evenHBand="0" w:firstRowFirstColumn="0" w:firstRowLastColumn="0" w:lastRowFirstColumn="0" w:lastRowLastColumn="0"/>
+              <w:rPr>
+                <w:lang w:val="en-US"/>
+              </w:rPr>
+            </w:pPr>
+            <w:r>
+              <w:rPr>
+                <w:lang w:val="en-US"/>
+              </w:rPr>
+              <w:t>This field contains the study in which the subject will be added</w:t>
+            </w:r>
+          </w:p>
+        </w:tc>
+      </w:tr>
+      <w:tr>
+        <w:tc>
+          <w:tcPr>
+            <w:cnfStyle w:val="001000000000" w:firstRow="0" w:lastRow="0" w:firstColumn="1" w:lastColumn="0" w:oddVBand="0" w:evenVBand="0" w:oddHBand="0" w:evenHBand="0" w:firstRowFirstColumn="0" w:firstRowLastColumn="0" w:lastRowFirstColumn="0" w:lastRowLastColumn="0"/>
+            <w:tcW w:w="2977" w:type="dxa"/>
+          </w:tcPr>
+          <w:p>
+            <w:pPr>
+              <w:rPr>
+                <w:lang w:val="en-US"/>
+              </w:rPr>
+            </w:pPr>
+            <w:r>
+              <w:rPr>
+                <w:lang w:val="en-US"/>
+              </w:rPr>
+              <w:t>Study Card</w:t>
+            </w:r>
+          </w:p>
+        </w:tc>
+        <w:tc>
+          <w:tcPr>
+            <w:tcW w:w="1559" w:type="dxa"/>
+          </w:tcPr>
+          <w:p>
+            <w:pPr>
+              <w:cnfStyle w:val="000000000000" w:firstRow="0" w:lastRow="0" w:firstColumn="0" w:lastColumn="0" w:oddVBand="0" w:evenVBand="0" w:oddHBand="0" w:evenHBand="0" w:firstRowFirstColumn="0" w:firstRowLastColumn="0" w:lastRowFirstColumn="0" w:lastRowLastColumn="0"/>
+              <w:rPr>
+                <w:lang w:val="en-US"/>
+              </w:rPr>
+            </w:pPr>
+            <w:r>
+              <w:rPr>
+                <w:lang w:val="en-US"/>
+              </w:rPr>
+              <w:t>List</w:t>
+            </w:r>
+          </w:p>
+        </w:tc>
+        <w:tc>
+          <w:tcPr>
+            <w:tcW w:w="4536" w:type="dxa"/>
+          </w:tcPr>
+          <w:p>
+            <w:pPr>
+              <w:cnfStyle w:val="000000000000" w:firstRow="0" w:lastRow="0" w:firstColumn="0" w:lastColumn="0" w:oddVBand="0" w:evenVBand="0" w:oddHBand="0" w:evenHBand="0" w:firstRowFirstColumn="0" w:firstRowLastColumn="0" w:lastRowFirstColumn="0" w:lastRowLastColumn="0"/>
+              <w:rPr>
+                <w:lang w:val="en-US"/>
+              </w:rPr>
+            </w:pPr>
+            <w:r>
+              <w:rPr>
+                <w:lang w:val="en-US"/>
+              </w:rPr>
+              <w:t>This field contains the study card that will convert DICOM fields upon import in Shanoir</w:t>
+            </w:r>
+          </w:p>
+        </w:tc>
+      </w:tr>
+      <w:tr>
+        <w:trPr>
+          <w:cnfStyle w:val="000000100000" w:firstRow="0" w:lastRow="0" w:firstColumn="0" w:lastColumn="0" w:oddVBand="0" w:evenVBand="0" w:oddHBand="1" w:evenHBand="0" w:firstRowFirstColumn="0" w:firstRowLastColumn="0" w:lastRowFirstColumn="0" w:lastRowLastColumn="0"/>
+        </w:trPr>
+        <w:tc>
+          <w:tcPr>
+            <w:cnfStyle w:val="001000000000" w:firstRow="0" w:lastRow="0" w:firstColumn="1" w:lastColumn="0" w:oddVBand="0" w:evenVBand="0" w:oddHBand="0" w:evenHBand="0" w:firstRowFirstColumn="0" w:firstRowLastColumn="0" w:lastRowFirstColumn="0" w:lastRowLastColumn="0"/>
+            <w:tcW w:w="2977" w:type="dxa"/>
+          </w:tcPr>
+          <w:p>
+            <w:pPr>
+              <w:rPr>
+                <w:lang w:val="en-US"/>
+              </w:rPr>
+            </w:pPr>
+            <w:r>
+              <w:rPr>
+                <w:lang w:val="en-US"/>
+              </w:rPr>
+              <w:t>Shanoir subject</w:t>
+            </w:r>
+          </w:p>
+        </w:tc>
+        <w:tc>
+          <w:tcPr>
+            <w:tcW w:w="1559" w:type="dxa"/>
+          </w:tcPr>
+          <w:p>
+            <w:pPr>
+              <w:cnfStyle w:val="000000100000" w:firstRow="0" w:lastRow="0" w:firstColumn="0" w:lastColumn="0" w:oddVBand="0" w:evenVBand="0" w:oddHBand="1" w:evenHBand="0" w:firstRowFirstColumn="0" w:firstRowLastColumn="0" w:lastRowFirstColumn="0" w:lastRowLastColumn="0"/>
+              <w:rPr>
+                <w:lang w:val="en-US"/>
+              </w:rPr>
+            </w:pPr>
+            <w:r>
+              <w:rPr>
+                <w:lang w:val="en-US"/>
+              </w:rPr>
+              <w:t>Input</w:t>
+            </w:r>
+          </w:p>
+        </w:tc>
+        <w:tc>
+          <w:tcPr>
+            <w:tcW w:w="4536" w:type="dxa"/>
+          </w:tcPr>
+          <w:p>
+            <w:pPr>
+              <w:cnfStyle w:val="000000100000" w:firstRow="0" w:lastRow="0" w:firstColumn="0" w:lastColumn="0" w:oddVBand="0" w:evenVBand="0" w:oddHBand="1" w:evenHBand="0" w:firstRowFirstColumn="0" w:firstRowLastColumn="0" w:lastRowFirstColumn="0" w:lastRowLastColumn="0"/>
+              <w:rPr>
+                <w:lang w:val="en-US"/>
+              </w:rPr>
+            </w:pPr>
+            <w:r>
+              <w:rPr>
+                <w:lang w:val="en-US"/>
+              </w:rPr>
+              <w:t>This field contains:</w:t>
+            </w:r>
+          </w:p>
+          <w:p>
+            <w:pPr>
+              <w:pStyle w:val="Paragraphedeliste"/>
+              <w:numPr>
+                <w:ilvl w:val="0"/>
+                <w:numId w:val="21"/>
+              </w:numPr>
+              <w:cnfStyle w:val="000000100000" w:firstRow="0" w:lastRow="0" w:firstColumn="0" w:lastColumn="0" w:oddVBand="0" w:evenVBand="0" w:oddHBand="1" w:evenHBand="0" w:firstRowFirstColumn="0" w:firstRowLastColumn="0" w:lastRowFirstColumn="0" w:lastRowLastColumn="0"/>
+              <w:rPr>
+                <w:lang w:val="en-US"/>
+              </w:rPr>
+            </w:pPr>
+            <w:r>
+              <w:rPr>
+                <w:lang w:val="en-US"/>
+              </w:rPr>
+              <w:lastRenderedPageBreak/>
+              <w:t xml:space="preserve">the </w:t>
+            </w:r>
+            <w:r>
+              <w:rPr>
+                <w:i/>
+                <w:lang w:val="en-US"/>
+              </w:rPr>
+              <w:t>Anonymized</w:t>
+            </w:r>
+            <w:r>
+              <w:rPr>
+                <w:lang w:val="en-US"/>
+              </w:rPr>
+              <w:t xml:space="preserve"> subject </w:t>
+            </w:r>
+            <w:r>
+              <w:rPr>
+                <w:lang w:val="en-US"/>
+              </w:rPr>
+              <w:t xml:space="preserve">name (if </w:t>
+            </w:r>
+            <w:proofErr w:type="spellStart"/>
+            <w:r>
+              <w:rPr>
+                <w:lang w:val="en-US"/>
+              </w:rPr>
+              <w:t>ofsep</w:t>
+            </w:r>
+            <w:proofErr w:type="spellEnd"/>
+            <w:r>
+              <w:rPr>
+                <w:lang w:val="en-US"/>
+              </w:rPr>
+              <w:t>)</w:t>
+            </w:r>
+          </w:p>
+          <w:p>
+            <w:pPr>
+              <w:pStyle w:val="Paragraphedeliste"/>
+              <w:numPr>
+                <w:ilvl w:val="0"/>
+                <w:numId w:val="21"/>
+              </w:numPr>
+              <w:cnfStyle w:val="000000100000" w:firstRow="0" w:lastRow="0" w:firstColumn="0" w:lastColumn="0" w:oddVBand="0" w:evenVBand="0" w:oddHBand="1" w:evenHBand="0" w:firstRowFirstColumn="0" w:firstRowLastColumn="0" w:lastRowFirstColumn="0" w:lastRowLastColumn="0"/>
+              <w:rPr>
+                <w:lang w:val="en-US"/>
+              </w:rPr>
+            </w:pPr>
+            <w:r>
+              <w:rPr>
+                <w:lang w:val="en-US"/>
+              </w:rPr>
+              <w:t xml:space="preserve">a manual input (if </w:t>
+            </w:r>
+            <w:proofErr w:type="spellStart"/>
+            <w:r>
+              <w:rPr>
+                <w:lang w:val="en-US"/>
+              </w:rPr>
+              <w:t>neurinfo</w:t>
+            </w:r>
+            <w:proofErr w:type="spellEnd"/>
+            <w:r>
+              <w:rPr>
+                <w:lang w:val="en-US"/>
+              </w:rPr>
+              <w:t>)</w:t>
+            </w:r>
+          </w:p>
+        </w:tc>
+      </w:tr>
+      <w:tr>
+        <w:tc>
+          <w:tcPr>
+            <w:cnfStyle w:val="001000000000" w:firstRow="0" w:lastRow="0" w:firstColumn="1" w:lastColumn="0" w:oddVBand="0" w:evenVBand="0" w:oddHBand="0" w:evenHBand="0" w:firstRowFirstColumn="0" w:firstRowLastColumn="0" w:lastRowFirstColumn="0" w:lastRowLastColumn="0"/>
+            <w:tcW w:w="2977" w:type="dxa"/>
+          </w:tcPr>
+          <w:p>
+            <w:pPr>
+              <w:rPr>
+                <w:lang w:val="en-US"/>
+              </w:rPr>
+            </w:pPr>
+            <w:r>
+              <w:rPr>
+                <w:lang w:val="en-US"/>
+              </w:rPr>
+              <w:lastRenderedPageBreak/>
+              <w:t>Imaged Object Category</w:t>
+            </w:r>
+          </w:p>
+        </w:tc>
+        <w:tc>
+          <w:tcPr>
+            <w:tcW w:w="1559" w:type="dxa"/>
+          </w:tcPr>
+          <w:p>
+            <w:pPr>
+              <w:cnfStyle w:val="000000000000" w:firstRow="0" w:lastRow="0" w:firstColumn="0" w:lastColumn="0" w:oddVBand="0" w:evenVBand="0" w:oddHBand="0" w:evenHBand="0" w:firstRowFirstColumn="0" w:firstRowLastColumn="0" w:lastRowFirstColumn="0" w:lastRowLastColumn="0"/>
+              <w:rPr>
+                <w:lang w:val="en-US"/>
+              </w:rPr>
+            </w:pPr>
+            <w:r>
+              <w:rPr>
+                <w:lang w:val="en-US"/>
+              </w:rPr>
+              <w:t>List</w:t>
+            </w:r>
+          </w:p>
+        </w:tc>
+        <w:tc>
+          <w:tcPr>
+            <w:tcW w:w="4536" w:type="dxa"/>
+          </w:tcPr>
+          <w:p>
+            <w:pPr>
+              <w:cnfStyle w:val="000000000000" w:firstRow="0" w:lastRow="0" w:firstColumn="0" w:lastColumn="0" w:oddVBand="0" w:evenVBand="0" w:oddHBand="0" w:evenHBand="0" w:firstRowFirstColumn="0" w:firstRowLastColumn="0" w:lastRowFirstColumn="0" w:lastRowLastColumn="0"/>
+              <w:rPr>
+                <w:lang w:val="en-US"/>
+              </w:rPr>
+            </w:pPr>
+            <w:r>
+              <w:rPr>
+                <w:lang w:val="en-US"/>
+              </w:rPr>
+              <w:t>This field contains a list of Imaged object category</w:t>
+            </w:r>
+          </w:p>
+        </w:tc>
+      </w:tr>
+      <w:tr>
+        <w:trPr>
+          <w:cnfStyle w:val="000000100000" w:firstRow="0" w:lastRow="0" w:firstColumn="0" w:lastColumn="0" w:oddVBand="0" w:evenVBand="0" w:oddHBand="1" w:evenHBand="0" w:firstRowFirstColumn="0" w:firstRowLastColumn="0" w:lastRowFirstColumn="0" w:lastRowLastColumn="0"/>
+        </w:trPr>
+        <w:tc>
+          <w:tcPr>
+            <w:cnfStyle w:val="001000000000" w:firstRow="0" w:lastRow="0" w:firstColumn="1" w:lastColumn="0" w:oddVBand="0" w:evenVBand="0" w:oddHBand="0" w:evenHBand="0" w:firstRowFirstColumn="0" w:firstRowLastColumn="0" w:lastRowFirstColumn="0" w:lastRowLastColumn="0"/>
+            <w:tcW w:w="2977" w:type="dxa"/>
+          </w:tcPr>
+          <w:p>
+            <w:pPr>
+              <w:rPr>
+                <w:lang w:val="en-US"/>
+              </w:rPr>
+            </w:pPr>
+            <w:r>
+              <w:rPr>
+                <w:lang w:val="en-US"/>
+              </w:rPr>
+              <w:t>Language Hemispheric Dominance</w:t>
+            </w:r>
+          </w:p>
+        </w:tc>
+        <w:tc>
+          <w:tcPr>
+            <w:tcW w:w="1559" w:type="dxa"/>
+          </w:tcPr>
+          <w:p>
+            <w:pPr>
+              <w:cnfStyle w:val="000000100000" w:firstRow="0" w:lastRow="0" w:firstColumn="0" w:lastColumn="0" w:oddVBand="0" w:evenVBand="0" w:oddHBand="1" w:evenHBand="0" w:firstRowFirstColumn="0" w:firstRowLastColumn="0" w:lastRowFirstColumn="0" w:lastRowLastColumn="0"/>
+              <w:rPr>
+                <w:lang w:val="en-US"/>
+              </w:rPr>
+            </w:pPr>
+            <w:r>
+              <w:rPr>
+                <w:lang w:val="en-US"/>
+              </w:rPr>
+              <w:t>List</w:t>
+            </w:r>
+          </w:p>
+        </w:tc>
+        <w:tc>
+          <w:tcPr>
+            <w:tcW w:w="4536" w:type="dxa"/>
+          </w:tcPr>
+          <w:p>
+            <w:pPr>
+              <w:cnfStyle w:val="000000100000" w:firstRow="0" w:lastRow="0" w:firstColumn="0" w:lastColumn="0" w:oddVBand="0" w:evenVBand="0" w:oddHBand="1" w:evenHBand="0" w:firstRowFirstColumn="0" w:firstRowLastColumn="0" w:lastRowFirstColumn="0" w:lastRowLastColumn="0"/>
+              <w:rPr>
+                <w:lang w:val="en-US"/>
+              </w:rPr>
+            </w:pPr>
+            <w:r>
+              <w:rPr>
+                <w:lang w:val="en-US"/>
+              </w:rPr>
+              <w:t xml:space="preserve">This field contains </w:t>
+            </w:r>
+            <w:r>
+              <w:rPr>
+                <w:lang w:val="en-US"/>
+              </w:rPr>
+              <w:t>the following list [left, right]</w:t>
+            </w:r>
+          </w:p>
+        </w:tc>
+      </w:tr>
+      <w:tr>
+        <w:tc>
+          <w:tcPr>
+            <w:cnfStyle w:val="001000000000" w:firstRow="0" w:lastRow="0" w:firstColumn="1" w:lastColumn="0" w:oddVBand="0" w:evenVBand="0" w:oddHBand="0" w:evenHBand="0" w:firstRowFirstColumn="0" w:firstRowLastColumn="0" w:lastRowFirstColumn="0" w:lastRowLastColumn="0"/>
+            <w:tcW w:w="2977" w:type="dxa"/>
+          </w:tcPr>
+          <w:p>
+            <w:pPr>
+              <w:rPr>
+                <w:lang w:val="en-US"/>
+              </w:rPr>
+            </w:pPr>
+            <w:r>
+              <w:rPr>
+                <w:lang w:val="en-US"/>
+              </w:rPr>
+              <w:t>Manual Hemispheric Dominance</w:t>
+            </w:r>
+          </w:p>
+        </w:tc>
+        <w:tc>
+          <w:tcPr>
+            <w:tcW w:w="1559" w:type="dxa"/>
+          </w:tcPr>
+          <w:p>
+            <w:pPr>
+              <w:cnfStyle w:val="000000000000" w:firstRow="0" w:lastRow="0" w:firstColumn="0" w:lastColumn="0" w:oddVBand="0" w:evenVBand="0" w:oddHBand="0" w:evenHBand="0" w:firstRowFirstColumn="0" w:firstRowLastColumn="0" w:lastRowFirstColumn="0" w:lastRowLastColumn="0"/>
+              <w:rPr>
+                <w:lang w:val="en-US"/>
+              </w:rPr>
+            </w:pPr>
+            <w:r>
+              <w:rPr>
+                <w:lang w:val="en-US"/>
+              </w:rPr>
+              <w:t>List</w:t>
+            </w:r>
+          </w:p>
+        </w:tc>
+        <w:tc>
+          <w:tcPr>
+            <w:tcW w:w="4536" w:type="dxa"/>
+          </w:tcPr>
+          <w:p>
+            <w:pPr>
+              <w:cnfStyle w:val="000000000000" w:firstRow="0" w:lastRow="0" w:firstColumn="0" w:lastColumn="0" w:oddVBand="0" w:evenVBand="0" w:oddHBand="0" w:evenHBand="0" w:firstRowFirstColumn="0" w:firstRowLastColumn="0" w:lastRowFirstColumn="0" w:lastRowLastColumn="0"/>
+              <w:rPr>
+                <w:lang w:val="en-US"/>
+              </w:rPr>
+            </w:pPr>
+            <w:r>
+              <w:rPr>
+                <w:lang w:val="en-US"/>
+              </w:rPr>
+              <w:t>This field contains the following list [left, right]</w:t>
+            </w:r>
+          </w:p>
+        </w:tc>
+      </w:tr>
+      <w:tr>
+        <w:trPr>
+          <w:cnfStyle w:val="000000100000" w:firstRow="0" w:lastRow="0" w:firstColumn="0" w:lastColumn="0" w:oddVBand="0" w:evenVBand="0" w:oddHBand="1" w:evenHBand="0" w:firstRowFirstColumn="0" w:firstRowLastColumn="0" w:lastRowFirstColumn="0" w:lastRowLastColumn="0"/>
+        </w:trPr>
+        <w:tc>
+          <w:tcPr>
+            <w:cnfStyle w:val="001000000000" w:firstRow="0" w:lastRow="0" w:firstColumn="1" w:lastColumn="0" w:oddVBand="0" w:evenVBand="0" w:oddHBand="0" w:evenHBand="0" w:firstRowFirstColumn="0" w:firstRowLastColumn="0" w:lastRowFirstColumn="0" w:lastRowLastColumn="0"/>
+            <w:tcW w:w="2977" w:type="dxa"/>
+          </w:tcPr>
+          <w:p>
+            <w:pPr>
+              <w:rPr>
+                <w:lang w:val="en-US"/>
+              </w:rPr>
+            </w:pPr>
+            <w:r>
+              <w:rPr>
+                <w:lang w:val="en-US"/>
+              </w:rPr>
+              <w:t>Personal Comments</w:t>
+            </w:r>
+          </w:p>
+        </w:tc>
+        <w:tc>
+          <w:tcPr>
+            <w:tcW w:w="1559" w:type="dxa"/>
+          </w:tcPr>
+          <w:p>
+            <w:pPr>
+              <w:cnfStyle w:val="000000100000" w:firstRow="0" w:lastRow="0" w:firstColumn="0" w:lastColumn="0" w:oddVBand="0" w:evenVBand="0" w:oddHBand="1" w:evenHBand="0" w:firstRowFirstColumn="0" w:firstRowLastColumn="0" w:lastRowFirstColumn="0" w:lastRowLastColumn="0"/>
+              <w:rPr>
+                <w:lang w:val="en-US"/>
+              </w:rPr>
+            </w:pPr>
+            <w:proofErr w:type="spellStart"/>
+            <w:r>
+              <w:rPr>
+                <w:lang w:val="en-US"/>
+              </w:rPr>
+              <w:t>TextField</w:t>
+            </w:r>
+            <w:proofErr w:type="spellEnd"/>
+          </w:p>
+        </w:tc>
+        <w:tc>
+          <w:tcPr>
+            <w:tcW w:w="4536" w:type="dxa"/>
+          </w:tcPr>
+          <w:p>
+            <w:pPr>
+              <w:cnfStyle w:val="000000100000" w:firstRow="0" w:lastRow="0" w:firstColumn="0" w:lastColumn="0" w:oddVBand="0" w:evenVBand="0" w:oddHBand="1" w:evenHBand="0" w:firstRowFirstColumn="0" w:firstRowLastColumn="0" w:lastRowFirstColumn="0" w:lastRowLastColumn="0"/>
+              <w:rPr>
+                <w:lang w:val="en-US"/>
+              </w:rPr>
+            </w:pPr>
+            <w:r>
+              <w:rPr>
+                <w:lang w:val="en-US"/>
+              </w:rPr>
+              <w:t>This field contains some personal comments about the subject</w:t>
+            </w:r>
+          </w:p>
+        </w:tc>
+      </w:tr>
+      <w:tr>
+        <w:tc>
+          <w:tcPr>
+            <w:cnfStyle w:val="001000000000" w:firstRow="0" w:lastRow="0" w:firstColumn="1" w:lastColumn="0" w:oddVBand="0" w:evenVBand="0" w:oddHBand="0" w:evenHBand="0" w:firstRowFirstColumn="0" w:firstRowLastColumn="0" w:lastRowFirstColumn="0" w:lastRowLastColumn="0"/>
+            <w:tcW w:w="2977" w:type="dxa"/>
+          </w:tcPr>
+          <w:p>
+            <w:pPr>
+              <w:rPr>
+                <w:lang w:val="en-US"/>
+              </w:rPr>
+            </w:pPr>
+            <w:r>
+              <w:rPr>
+                <w:lang w:val="en-US"/>
+              </w:rPr>
+              <w:t>Is Physically Involved</w:t>
+            </w:r>
+          </w:p>
+        </w:tc>
+        <w:tc>
+          <w:tcPr>
+            <w:tcW w:w="1559" w:type="dxa"/>
+          </w:tcPr>
+          <w:p>
+            <w:pPr>
+              <w:cnfStyle w:val="000000000000" w:firstRow="0" w:lastRow="0" w:firstColumn="0" w:lastColumn="0" w:oddVBand="0" w:evenVBand="0" w:oddHBand="0" w:evenHBand="0" w:firstRowFirstColumn="0" w:firstRowLastColumn="0" w:lastRowFirstColumn="0" w:lastRowLastColumn="0"/>
+              <w:rPr>
+                <w:lang w:val="en-US"/>
+              </w:rPr>
+            </w:pPr>
+            <w:r>
+              <w:rPr>
+                <w:lang w:val="en-US"/>
+              </w:rPr>
+              <w:t>Checkbox</w:t>
+            </w:r>
+          </w:p>
+        </w:tc>
+        <w:tc>
+          <w:tcPr>
+            <w:tcW w:w="4536" w:type="dxa"/>
+          </w:tcPr>
+          <w:p>
+            <w:pPr>
+              <w:cnfStyle w:val="000000000000" w:firstRow="0" w:lastRow="0" w:firstColumn="0" w:lastColumn="0" w:oddVBand="0" w:evenVBand="0" w:oddHBand="0" w:evenHBand="0" w:firstRowFirstColumn="0" w:firstRowLastColumn="0" w:lastRowFirstColumn="0" w:lastRowLastColumn="0"/>
+              <w:rPr>
+                <w:lang w:val="en-US"/>
+              </w:rPr>
+            </w:pPr>
+            <w:r>
+              <w:rPr>
+                <w:lang w:val="en-US"/>
+              </w:rPr>
+              <w:t>This field describes if the subject is physically involved in a study</w:t>
+            </w:r>
+          </w:p>
+        </w:tc>
+      </w:tr>
+      <w:tr>
+        <w:trPr>
+          <w:cnfStyle w:val="000000100000" w:firstRow="0" w:lastRow="0" w:firstColumn="0" w:lastColumn="0" w:oddVBand="0" w:evenVBand="0" w:oddHBand="1" w:evenHBand="0" w:firstRowFirstColumn="0" w:firstRowLastColumn="0" w:lastRowFirstColumn="0" w:lastRowLastColumn="0"/>
+        </w:trPr>
+        <w:tc>
+          <w:tcPr>
+            <w:cnfStyle w:val="001000000000" w:firstRow="0" w:lastRow="0" w:firstColumn="1" w:lastColumn="0" w:oddVBand="0" w:evenVBand="0" w:oddHBand="0" w:evenHBand="0" w:firstRowFirstColumn="0" w:firstRowLastColumn="0" w:lastRowFirstColumn="0" w:lastRowLastColumn="0"/>
+            <w:tcW w:w="2977" w:type="dxa"/>
+          </w:tcPr>
+          <w:p>
+            <w:pPr>
+              <w:rPr>
+                <w:lang w:val="en-US"/>
+              </w:rPr>
+            </w:pPr>
+            <w:r>
+              <w:rPr>
+                <w:lang w:val="en-US"/>
+              </w:rPr>
+              <w:t>Subject Type</w:t>
+            </w:r>
+          </w:p>
+        </w:tc>
+        <w:tc>
+          <w:tcPr>
+            <w:tcW w:w="1559" w:type="dxa"/>
+          </w:tcPr>
+          <w:p>
+            <w:pPr>
+              <w:cnfStyle w:val="000000100000" w:firstRow="0" w:lastRow="0" w:firstColumn="0" w:lastColumn="0" w:oddVBand="0" w:evenVBand="0" w:oddHBand="1" w:evenHBand="0" w:firstRowFirstColumn="0" w:firstRowLastColumn="0" w:lastRowFirstColumn="0" w:lastRowLastColumn="0"/>
+              <w:rPr>
+                <w:lang w:val="en-US"/>
+              </w:rPr>
+            </w:pPr>
+            <w:r>
+              <w:rPr>
+                <w:lang w:val="en-US"/>
+              </w:rPr>
+              <w:t>List</w:t>
+            </w:r>
+          </w:p>
+        </w:tc>
+        <w:tc>
+          <w:tcPr>
+            <w:tcW w:w="4536" w:type="dxa"/>
+          </w:tcPr>
+          <w:p>
+            <w:pPr>
+              <w:cnfStyle w:val="000000100000" w:firstRow="0" w:lastRow="0" w:firstColumn="0" w:lastColumn="0" w:oddVBand="0" w:evenVBand="0" w:oddHBand="1" w:evenHBand="0" w:firstRowFirstColumn="0" w:firstRowLastColumn="0" w:lastRowFirstColumn="0" w:lastRowLastColumn="0"/>
+              <w:rPr>
+                <w:lang w:val="en-US"/>
+              </w:rPr>
+            </w:pPr>
+            <w:r>
+              <w:rPr>
+                <w:lang w:val="en-US"/>
+              </w:rPr>
+              <w:t>This field contains a list of value in order to describe the subject type.</w:t>
+            </w:r>
+          </w:p>
+        </w:tc>
+      </w:tr>
+    </w:tbl>
+    <w:p>
+      <w:pPr>
+        <w:rPr>
+          <w:lang w:val="en-US"/>
+        </w:rPr>
+      </w:pPr>
+    </w:p>
+    <w:p>
+      <w:pPr>
+        <w:pStyle w:val="Corpsdetexte"/>
+        <w:jc w:val="center"/>
+        <w:rPr>
+          <w:lang w:val="en-US"/>
+        </w:rPr>
+      </w:pPr>
+      <w:r>
+        <w:rPr>
+          <w:b/>
+          <w:color w:val="4F81BD"/>
+          <w:sz w:val="18"/>
+          <w:szCs w:val="18"/>
+          <w:lang w:val="en-US"/>
+        </w:rPr>
+        <w:t xml:space="preserve">Figure </w:t>
+      </w:r>
+      <w:r>
+        <w:rPr>
+          <w:b/>
+          <w:color w:val="4F81BD"/>
+          <w:sz w:val="18"/>
+          <w:szCs w:val="18"/>
+          <w:lang w:val="en-US"/>
+        </w:rPr>
+        <w:t>5</w:t>
+      </w:r>
+      <w:r>
+        <w:rPr>
+          <w:b/>
+          <w:color w:val="4F81BD"/>
+          <w:sz w:val="18"/>
+          <w:szCs w:val="18"/>
+          <w:lang w:val="en-US"/>
+        </w:rPr>
+        <w:t xml:space="preserve">: </w:t>
+      </w:r>
+      <w:r>
+        <w:rPr>
+          <w:b/>
+          <w:color w:val="4F81BD"/>
+          <w:sz w:val="18"/>
+          <w:szCs w:val="18"/>
+          <w:lang w:val="en-US"/>
+        </w:rPr>
+        <w:t>Automatic import field’s description</w:t>
+      </w:r>
+    </w:p>
+    <w:p>
+      <w:pPr>
+        <w:rPr>
+          <w:lang w:val="en-US"/>
+        </w:rPr>
+      </w:pPr>
+    </w:p>
+    <w:p>
+      <w:pPr>
+        <w:rPr>
+          <w:lang w:val="en-US"/>
+        </w:rPr>
+      </w:pPr>
+      <w:r>
+        <w:rPr>
+          <w:lang w:val="en-US"/>
+        </w:rPr>
+        <w:t>The following table</w:t>
+      </w:r>
+      <w:r>
+        <w:rPr>
+          <w:lang w:val="en-US"/>
+        </w:rPr>
+        <w:t xml:space="preserve">s describe the field’s </w:t>
+      </w:r>
+      <w:r>
+        <w:rPr>
+          <w:lang w:val="en-US"/>
+        </w:rPr>
+        <w:t>behaviors depending on the context (</w:t>
+      </w:r>
+      <w:proofErr w:type="spellStart"/>
+      <w:r>
+        <w:rPr>
+          <w:lang w:val="en-US"/>
+        </w:rPr>
+        <w:t>Ofsep</w:t>
+      </w:r>
+      <w:proofErr w:type="spellEnd"/>
+      <w:r>
+        <w:rPr>
+          <w:lang w:val="en-US"/>
+        </w:rPr>
+        <w:t xml:space="preserve"> vs </w:t>
+      </w:r>
+      <w:proofErr w:type="spellStart"/>
+      <w:r>
+        <w:rPr>
+          <w:lang w:val="en-US"/>
+        </w:rPr>
+        <w:t>Neurinfo</w:t>
+      </w:r>
+      <w:proofErr w:type="spellEnd"/>
+      <w:r>
+        <w:rPr>
+          <w:lang w:val="en-US"/>
+        </w:rPr>
+        <w:t>)</w:t>
+      </w:r>
+    </w:p>
+    <w:p>
+      <w:pPr>
+        <w:rPr>
+          <w:lang w:val="en-US"/>
+        </w:rPr>
+      </w:pPr>
+    </w:p>
+    <w:tbl>
+      <w:tblPr>
+        <w:tblStyle w:val="TableauListe7Couleur-Accentuation5"/>
+        <w:tblW w:w="0" w:type="auto"/>
+        <w:tblLook w:val="04A0" w:firstRow="1" w:lastRow="0" w:firstColumn="1" w:lastColumn="0" w:noHBand="0" w:noVBand="1"/>
+      </w:tblPr>
+      <w:tblGrid>
+        <w:gridCol w:w="2265"/>
+        <w:gridCol w:w="2914"/>
+        <w:gridCol w:w="3893"/>
+      </w:tblGrid>
+      <w:tr>
+        <w:trPr>
+          <w:cnfStyle w:val="100000000000" w:firstRow="1" w:lastRow="0" w:firstColumn="0" w:lastColumn="0" w:oddVBand="0" w:evenVBand="0" w:oddHBand="0" w:evenHBand="0" w:firstRowFirstColumn="0" w:firstRowLastColumn="0" w:lastRowFirstColumn="0" w:lastRowLastColumn="0"/>
+        </w:trPr>
+        <w:tc>
+          <w:tcPr>
+            <w:cnfStyle w:val="001000000100" w:firstRow="0" w:lastRow="0" w:firstColumn="1" w:lastColumn="0" w:oddVBand="0" w:evenVBand="0" w:oddHBand="0" w:evenHBand="0" w:firstRowFirstColumn="1" w:firstRowLastColumn="0" w:lastRowFirstColumn="0" w:lastRowLastColumn="0"/>
+            <w:tcW w:w="2265" w:type="dxa"/>
+          </w:tcPr>
+          <w:p>
+            <w:pPr>
+              <w:rPr>
+                <w:lang w:val="en-US"/>
+              </w:rPr>
+            </w:pPr>
+            <w:r>
+              <w:rPr>
+                <w:lang w:val="en-US"/>
+              </w:rPr>
+              <w:t>Field Name</w:t>
+            </w:r>
+          </w:p>
+        </w:tc>
+        <w:tc>
+          <w:tcPr>
+            <w:tcW w:w="2914" w:type="dxa"/>
+          </w:tcPr>
+          <w:p>
+            <w:pPr>
+              <w:cnfStyle w:val="100000000000" w:firstRow="1" w:lastRow="0" w:firstColumn="0" w:lastColumn="0" w:oddVBand="0" w:evenVBand="0" w:oddHBand="0" w:evenHBand="0" w:firstRowFirstColumn="0" w:firstRowLastColumn="0" w:lastRowFirstColumn="0" w:lastRowLastColumn="0"/>
+              <w:rPr>
+                <w:lang w:val="en-US"/>
+              </w:rPr>
+            </w:pPr>
+            <w:r>
+              <w:rPr>
+                <w:lang w:val="en-US"/>
+              </w:rPr>
+              <w:t>Existing Subject</w:t>
+            </w:r>
+          </w:p>
+        </w:tc>
+        <w:tc>
+          <w:tcPr>
+            <w:tcW w:w="3893" w:type="dxa"/>
+          </w:tcPr>
+          <w:p>
+            <w:pPr>
+              <w:cnfStyle w:val="100000000000" w:firstRow="1" w:lastRow="0" w:firstColumn="0" w:lastColumn="0" w:oddVBand="0" w:evenVBand="0" w:oddHBand="0" w:evenHBand="0" w:firstRowFirstColumn="0" w:firstRowLastColumn="0" w:lastRowFirstColumn="0" w:lastRowLastColumn="0"/>
+              <w:rPr>
+                <w:lang w:val="en-US"/>
+              </w:rPr>
+            </w:pPr>
+            <w:r>
+              <w:rPr>
+                <w:lang w:val="en-US"/>
+              </w:rPr>
+              <w:t>New Subject</w:t>
+            </w:r>
+          </w:p>
+        </w:tc>
+      </w:tr>
+      <w:tr>
+        <w:trPr>
+          <w:cnfStyle w:val="000000100000" w:firstRow="0" w:lastRow="0" w:firstColumn="0" w:lastColumn="0" w:oddVBand="0" w:evenVBand="0" w:oddHBand="1" w:evenHBand="0" w:firstRowFirstColumn="0" w:firstRowLastColumn="0" w:lastRowFirstColumn="0" w:lastRowLastColumn="0"/>
+        </w:trPr>
+        <w:tc>
+          <w:tcPr>
+            <w:cnfStyle w:val="001000000000" w:firstRow="0" w:lastRow="0" w:firstColumn="1" w:lastColumn="0" w:oddVBand="0" w:evenVBand="0" w:oddHBand="0" w:evenHBand="0" w:firstRowFirstColumn="0" w:firstRowLastColumn="0" w:lastRowFirstColumn="0" w:lastRowLastColumn="0"/>
+            <w:tcW w:w="2265" w:type="dxa"/>
+          </w:tcPr>
+          <w:p>
+            <w:pPr>
+              <w:rPr>
+                <w:lang w:val="en-US"/>
+              </w:rPr>
+            </w:pPr>
+            <w:r>
+              <w:rPr>
+                <w:lang w:val="en-US"/>
+              </w:rPr>
+              <w:t>Study</w:t>
+            </w:r>
+          </w:p>
+        </w:tc>
+        <w:tc>
+          <w:tcPr>
+            <w:tcW w:w="2914" w:type="dxa"/>
+          </w:tcPr>
+          <w:p>
+            <w:pPr>
+              <w:cnfStyle w:val="000000100000" w:firstRow="0" w:lastRow="0" w:firstColumn="0" w:lastColumn="0" w:oddVBand="0" w:evenVBand="0" w:oddHBand="1" w:evenHBand="0" w:firstRowFirstColumn="0" w:firstRowLastColumn="0" w:lastRowFirstColumn="0" w:lastRowLastColumn="0"/>
+              <w:rPr>
+                <w:lang w:val="en-US"/>
+              </w:rPr>
+            </w:pPr>
+            <w:r>
+              <w:rPr>
+                <w:lang w:val="en-US"/>
+              </w:rPr>
+              <w:t>Mandatory</w:t>
+            </w:r>
+          </w:p>
+        </w:tc>
+        <w:tc>
+          <w:tcPr>
+            <w:tcW w:w="3893" w:type="dxa"/>
+          </w:tcPr>
+          <w:p>
+            <w:pPr>
+              <w:cnfStyle w:val="000000100000" w:firstRow="0" w:lastRow="0" w:firstColumn="0" w:lastColumn="0" w:oddVBand="0" w:evenVBand="0" w:oddHBand="1" w:evenHBand="0" w:firstRowFirstColumn="0" w:firstRowLastColumn="0" w:lastRowFirstColumn="0" w:lastRowLastColumn="0"/>
+              <w:rPr>
+                <w:lang w:val="en-US"/>
+              </w:rPr>
+            </w:pPr>
+            <w:r>
+              <w:rPr>
+                <w:lang w:val="en-US"/>
+              </w:rPr>
+              <w:t>Mandatory</w:t>
+            </w:r>
+          </w:p>
+        </w:tc>
+      </w:tr>
+      <w:tr>
+        <w:tc>
+          <w:tcPr>
+            <w:cnfStyle w:val="001000000000" w:firstRow="0" w:lastRow="0" w:firstColumn="1" w:lastColumn="0" w:oddVBand="0" w:evenVBand="0" w:oddHBand="0" w:evenHBand="0" w:firstRowFirstColumn="0" w:firstRowLastColumn="0" w:lastRowFirstColumn="0" w:lastRowLastColumn="0"/>
+            <w:tcW w:w="2265" w:type="dxa"/>
+          </w:tcPr>
+          <w:p>
+            <w:pPr>
+              <w:rPr>
+                <w:lang w:val="en-US"/>
+              </w:rPr>
+            </w:pPr>
+            <w:r>
+              <w:rPr>
+                <w:lang w:val="en-US"/>
+              </w:rPr>
+              <w:t>Study Card</w:t>
+            </w:r>
+          </w:p>
+        </w:tc>
+        <w:tc>
+          <w:tcPr>
+            <w:tcW w:w="2914" w:type="dxa"/>
+          </w:tcPr>
+          <w:p>
+            <w:pPr>
+              <w:cnfStyle w:val="000000000000" w:firstRow="0" w:lastRow="0" w:firstColumn="0" w:lastColumn="0" w:oddVBand="0" w:evenVBand="0" w:oddHBand="0" w:evenHBand="0" w:firstRowFirstColumn="0" w:firstRowLastColumn="0" w:lastRowFirstColumn="0" w:lastRowLastColumn="0"/>
+              <w:rPr>
+                <w:lang w:val="en-US"/>
+              </w:rPr>
+            </w:pPr>
+            <w:r>
+              <w:rPr>
+                <w:lang w:val="en-US"/>
+              </w:rPr>
+              <w:t>Mandatory</w:t>
+            </w:r>
+          </w:p>
+        </w:tc>
+        <w:tc>
+          <w:tcPr>
+            <w:tcW w:w="3893" w:type="dxa"/>
+          </w:tcPr>
+          <w:p>
+            <w:pPr>
+              <w:cnfStyle w:val="000000000000" w:firstRow="0" w:lastRow="0" w:firstColumn="0" w:lastColumn="0" w:oddVBand="0" w:evenVBand="0" w:oddHBand="0" w:evenHBand="0" w:firstRowFirstColumn="0" w:firstRowLastColumn="0" w:lastRowFirstColumn="0" w:lastRowLastColumn="0"/>
+              <w:rPr>
+                <w:lang w:val="en-US"/>
+              </w:rPr>
+            </w:pPr>
+            <w:r>
+              <w:rPr>
+                <w:lang w:val="en-US"/>
+              </w:rPr>
+              <w:t>Mandatory</w:t>
+            </w:r>
+          </w:p>
+        </w:tc>
+      </w:tr>
+      <w:tr>
+        <w:trPr>
+          <w:cnfStyle w:val="000000100000" w:firstRow="0" w:lastRow="0" w:firstColumn="0" w:lastColumn="0" w:oddVBand="0" w:evenVBand="0" w:oddHBand="1" w:evenHBand="0" w:firstRowFirstColumn="0" w:firstRowLastColumn="0" w:lastRowFirstColumn="0" w:lastRowLastColumn="0"/>
+        </w:trPr>
+        <w:tc>
+          <w:tcPr>
+            <w:cnfStyle w:val="001000000000" w:firstRow="0" w:lastRow="0" w:firstColumn="1" w:lastColumn="0" w:oddVBand="0" w:evenVBand="0" w:oddHBand="0" w:evenHBand="0" w:firstRowFirstColumn="0" w:firstRowLastColumn="0" w:lastRowFirstColumn="0" w:lastRowLastColumn="0"/>
+            <w:tcW w:w="2265" w:type="dxa"/>
+          </w:tcPr>
+          <w:p>
+            <w:pPr>
+              <w:rPr>
+                <w:lang w:val="en-US"/>
+              </w:rPr>
+            </w:pPr>
+            <w:r>
+              <w:rPr>
+                <w:lang w:val="en-US"/>
+              </w:rPr>
+              <w:t>Shanoir subject</w:t>
+            </w:r>
+          </w:p>
+        </w:tc>
+        <w:tc>
+          <w:tcPr>
+            <w:tcW w:w="2914" w:type="dxa"/>
+          </w:tcPr>
+          <w:p>
+            <w:pPr>
+              <w:cnfStyle w:val="000000100000" w:firstRow="0" w:lastRow="0" w:firstColumn="0" w:lastColumn="0" w:oddVBand="0" w:evenVBand="0" w:oddHBand="1" w:evenHBand="0" w:firstRowFirstColumn="0" w:firstRowLastColumn="0" w:lastRowFirstColumn="0" w:lastRowLastColumn="0"/>
+              <w:rPr>
+                <w:lang w:val="en-US"/>
+              </w:rPr>
+            </w:pPr>
+            <w:proofErr w:type="spellStart"/>
+            <w:r>
+              <w:rPr>
+                <w:lang w:val="en-US"/>
+              </w:rPr>
+              <w:t>Readonly</w:t>
+            </w:r>
+            <w:proofErr w:type="spellEnd"/>
+          </w:p>
+        </w:tc>
+        <w:tc>
+          <w:tcPr>
+            <w:tcW w:w="3893" w:type="dxa"/>
+          </w:tcPr>
+          <w:p>
+            <w:pPr>
+              <w:cnfStyle w:val="000000100000" w:firstRow="0" w:lastRow="0" w:firstColumn="0" w:lastColumn="0" w:oddVBand="0" w:evenVBand="0" w:oddHBand="1" w:evenHBand="0" w:firstRowFirstColumn="0" w:firstRowLastColumn="0" w:lastRowFirstColumn="0" w:lastRowLastColumn="0"/>
+              <w:rPr>
+                <w:lang w:val="en-US"/>
+              </w:rPr>
+            </w:pPr>
+            <w:proofErr w:type="spellStart"/>
+            <w:r>
+              <w:rPr>
+                <w:lang w:val="en-US"/>
+              </w:rPr>
+              <w:t>Readonly</w:t>
+            </w:r>
+            <w:proofErr w:type="spellEnd"/>
+          </w:p>
+        </w:tc>
+      </w:tr>
+      <w:tr>
+        <w:tc>
+          <w:tcPr>
+            <w:cnfStyle w:val="001000000000" w:firstRow="0" w:lastRow="0" w:firstColumn="1" w:lastColumn="0" w:oddVBand="0" w:evenVBand="0" w:oddHBand="0" w:evenHBand="0" w:firstRowFirstColumn="0" w:firstRowLastColumn="0" w:lastRowFirstColumn="0" w:lastRowLastColumn="0"/>
+            <w:tcW w:w="2265" w:type="dxa"/>
+          </w:tcPr>
+          <w:p>
+            <w:pPr>
+              <w:rPr>
+                <w:lang w:val="en-US"/>
+              </w:rPr>
+            </w:pPr>
+            <w:r>
+              <w:rPr>
+                <w:lang w:val="en-US"/>
+              </w:rPr>
+              <w:t>Imaged Object Category</w:t>
+            </w:r>
+          </w:p>
+        </w:tc>
+        <w:tc>
+          <w:tcPr>
+            <w:tcW w:w="2914" w:type="dxa"/>
+          </w:tcPr>
+          <w:p>
+            <w:pPr>
+              <w:cnfStyle w:val="000000000000" w:firstRow="0" w:lastRow="0" w:firstColumn="0" w:lastColumn="0" w:oddVBand="0" w:evenVBand="0" w:oddHBand="0" w:evenHBand="0" w:firstRowFirstColumn="0" w:firstRowLastColumn="0" w:lastRowFirstColumn="0" w:lastRowLastColumn="0"/>
+              <w:rPr>
+                <w:lang w:val="en-US"/>
+              </w:rPr>
+            </w:pPr>
+            <w:proofErr w:type="spellStart"/>
+            <w:r>
+              <w:rPr>
+                <w:lang w:val="en-US"/>
+              </w:rPr>
+              <w:t>Readonly</w:t>
+            </w:r>
+            <w:proofErr w:type="spellEnd"/>
+          </w:p>
+        </w:tc>
+        <w:tc>
+          <w:tcPr>
+            <w:tcW w:w="3893" w:type="dxa"/>
+          </w:tcPr>
+          <w:p>
+            <w:pPr>
+              <w:cnfStyle w:val="000000000000" w:firstRow="0" w:lastRow="0" w:firstColumn="0" w:lastColumn="0" w:oddVBand="0" w:evenVBand="0" w:oddHBand="0" w:evenHBand="0" w:firstRowFirstColumn="0" w:firstRowLastColumn="0" w:lastRowFirstColumn="0" w:lastRowLastColumn="0"/>
+              <w:rPr>
+                <w:lang w:val="en-US"/>
+              </w:rPr>
+            </w:pPr>
+            <w:proofErr w:type="spellStart"/>
+            <w:r>
+              <w:rPr>
+                <w:lang w:val="en-US"/>
+              </w:rPr>
+              <w:t>Readonly</w:t>
+            </w:r>
+            <w:proofErr w:type="spellEnd"/>
+          </w:p>
+        </w:tc>
+      </w:tr>
+      <w:tr>
+        <w:trPr>
+          <w:cnfStyle w:val="000000100000" w:firstRow="0" w:lastRow="0" w:firstColumn="0" w:lastColumn="0" w:oddVBand="0" w:evenVBand="0" w:oddHBand="1" w:evenHBand="0" w:firstRowFirstColumn="0" w:firstRowLastColumn="0" w:lastRowFirstColumn="0" w:lastRowLastColumn="0"/>
+        </w:trPr>
+        <w:tc>
+          <w:tcPr>
+            <w:cnfStyle w:val="001000000000" w:firstRow="0" w:lastRow="0" w:firstColumn="1" w:lastColumn="0" w:oddVBand="0" w:evenVBand="0" w:oddHBand="0" w:evenHBand="0" w:firstRowFirstColumn="0" w:firstRowLastColumn="0" w:lastRowFirstColumn="0" w:lastRowLastColumn="0"/>
+            <w:tcW w:w="2265" w:type="dxa"/>
+          </w:tcPr>
+          <w:p>
+            <w:pPr>
+              <w:rPr>
+                <w:lang w:val="en-US"/>
+              </w:rPr>
+            </w:pPr>
+            <w:r>
+              <w:rPr>
+                <w:lang w:val="en-US"/>
+              </w:rPr>
+              <w:t>Language Hemispheric Dominance</w:t>
+            </w:r>
+          </w:p>
+        </w:tc>
+        <w:tc>
+          <w:tcPr>
+            <w:tcW w:w="2914" w:type="dxa"/>
+          </w:tcPr>
+          <w:p>
+            <w:pPr>
+              <w:cnfStyle w:val="000000100000" w:firstRow="0" w:lastRow="0" w:firstColumn="0" w:lastColumn="0" w:oddVBand="0" w:evenVBand="0" w:oddHBand="1" w:evenHBand="0" w:firstRowFirstColumn="0" w:firstRowLastColumn="0" w:lastRowFirstColumn="0" w:lastRowLastColumn="0"/>
+              <w:rPr>
+                <w:lang w:val="en-US"/>
+              </w:rPr>
+            </w:pPr>
+            <w:proofErr w:type="spellStart"/>
+            <w:r>
+              <w:rPr>
+                <w:lang w:val="en-US"/>
+              </w:rPr>
+              <w:t>Readonly</w:t>
+            </w:r>
+            <w:proofErr w:type="spellEnd"/>
+          </w:p>
+        </w:tc>
+        <w:tc>
+          <w:tcPr>
+            <w:tcW w:w="3893" w:type="dxa"/>
+          </w:tcPr>
+          <w:p>
+            <w:pPr>
+              <w:cnfStyle w:val="000000100000" w:firstRow="0" w:lastRow="0" w:firstColumn="0" w:lastColumn="0" w:oddVBand="0" w:evenVBand="0" w:oddHBand="1" w:evenHBand="0" w:firstRowFirstColumn="0" w:firstRowLastColumn="0" w:lastRowFirstColumn="0" w:lastRowLastColumn="0"/>
+              <w:rPr>
+                <w:lang w:val="en-US"/>
+              </w:rPr>
+            </w:pPr>
+            <w:r>
+              <w:rPr>
+                <w:lang w:val="en-US"/>
+              </w:rPr>
+              <w:t>Optional</w:t>
+            </w:r>
+          </w:p>
+        </w:tc>
+      </w:tr>
+      <w:tr>
+        <w:tc>
+          <w:tcPr>
+            <w:cnfStyle w:val="001000000000" w:firstRow="0" w:lastRow="0" w:firstColumn="1" w:lastColumn="0" w:oddVBand="0" w:evenVBand="0" w:oddHBand="0" w:evenHBand="0" w:firstRowFirstColumn="0" w:firstRowLastColumn="0" w:lastRowFirstColumn="0" w:lastRowLastColumn="0"/>
+            <w:tcW w:w="2265" w:type="dxa"/>
+          </w:tcPr>
+          <w:p>
+            <w:pPr>
+              <w:rPr>
+                <w:lang w:val="en-US"/>
+              </w:rPr>
+            </w:pPr>
+            <w:r>
+              <w:rPr>
+                <w:lang w:val="en-US"/>
+              </w:rPr>
+              <w:t>Manual Hemispheric Dominance</w:t>
+            </w:r>
+          </w:p>
+        </w:tc>
+        <w:tc>
+          <w:tcPr>
+            <w:tcW w:w="2914" w:type="dxa"/>
+          </w:tcPr>
+          <w:p>
+            <w:pPr>
+              <w:cnfStyle w:val="000000000000" w:firstRow="0" w:lastRow="0" w:firstColumn="0" w:lastColumn="0" w:oddVBand="0" w:evenVBand="0" w:oddHBand="0" w:evenHBand="0" w:firstRowFirstColumn="0" w:firstRowLastColumn="0" w:lastRowFirstColumn="0" w:lastRowLastColumn="0"/>
+              <w:rPr>
+                <w:lang w:val="en-US"/>
+              </w:rPr>
+            </w:pPr>
+            <w:proofErr w:type="spellStart"/>
+            <w:r>
+              <w:rPr>
+                <w:lang w:val="en-US"/>
+              </w:rPr>
+              <w:t>Readonly</w:t>
+            </w:r>
+            <w:proofErr w:type="spellEnd"/>
+          </w:p>
+        </w:tc>
+        <w:tc>
+          <w:tcPr>
+            <w:tcW w:w="3893" w:type="dxa"/>
+          </w:tcPr>
+          <w:p>
+            <w:pPr>
+              <w:cnfStyle w:val="000000000000" w:firstRow="0" w:lastRow="0" w:firstColumn="0" w:lastColumn="0" w:oddVBand="0" w:evenVBand="0" w:oddHBand="0" w:evenHBand="0" w:firstRowFirstColumn="0" w:firstRowLastColumn="0" w:lastRowFirstColumn="0" w:lastRowLastColumn="0"/>
+              <w:rPr>
+                <w:lang w:val="en-US"/>
+              </w:rPr>
+            </w:pPr>
+            <w:r>
+              <w:rPr>
+                <w:lang w:val="en-US"/>
+              </w:rPr>
+              <w:t>Optional</w:t>
+            </w:r>
+          </w:p>
+        </w:tc>
+      </w:tr>
+      <w:tr>
+        <w:trPr>
+          <w:cnfStyle w:val="000000100000" w:firstRow="0" w:lastRow="0" w:firstColumn="0" w:lastColumn="0" w:oddVBand="0" w:evenVBand="0" w:oddHBand="1" w:evenHBand="0" w:firstRowFirstColumn="0" w:firstRowLastColumn="0" w:lastRowFirstColumn="0" w:lastRowLastColumn="0"/>
+        </w:trPr>
+        <w:tc>
+          <w:tcPr>
+            <w:cnfStyle w:val="001000000000" w:firstRow="0" w:lastRow="0" w:firstColumn="1" w:lastColumn="0" w:oddVBand="0" w:evenVBand="0" w:oddHBand="0" w:evenHBand="0" w:firstRowFirstColumn="0" w:firstRowLastColumn="0" w:lastRowFirstColumn="0" w:lastRowLastColumn="0"/>
+            <w:tcW w:w="2265" w:type="dxa"/>
+          </w:tcPr>
+          <w:p>
+            <w:pPr>
+              <w:rPr>
+                <w:lang w:val="en-US"/>
+              </w:rPr>
+            </w:pPr>
+            <w:r>
+              <w:rPr>
+                <w:lang w:val="en-US"/>
+              </w:rPr>
+              <w:t>Personal Comments</w:t>
+            </w:r>
+          </w:p>
+        </w:tc>
+        <w:tc>
+          <w:tcPr>
+            <w:tcW w:w="2914" w:type="dxa"/>
+          </w:tcPr>
+          <w:p>
+            <w:pPr>
+              <w:cnfStyle w:val="000000100000" w:firstRow="0" w:lastRow="0" w:firstColumn="0" w:lastColumn="0" w:oddVBand="0" w:evenVBand="0" w:oddHBand="1" w:evenHBand="0" w:firstRowFirstColumn="0" w:firstRowLastColumn="0" w:lastRowFirstColumn="0" w:lastRowLastColumn="0"/>
+              <w:rPr>
+                <w:lang w:val="en-US"/>
+              </w:rPr>
+            </w:pPr>
+            <w:proofErr w:type="spellStart"/>
+            <w:r>
+              <w:rPr>
+                <w:lang w:val="en-US"/>
+              </w:rPr>
+              <w:t>Readonly</w:t>
+            </w:r>
+            <w:proofErr w:type="spellEnd"/>
+          </w:p>
+        </w:tc>
+        <w:tc>
+          <w:tcPr>
+            <w:tcW w:w="3893" w:type="dxa"/>
+          </w:tcPr>
+          <w:p>
+            <w:pPr>
+              <w:cnfStyle w:val="000000100000" w:firstRow="0" w:lastRow="0" w:firstColumn="0" w:lastColumn="0" w:oddVBand="0" w:evenVBand="0" w:oddHBand="1" w:evenHBand="0" w:firstRowFirstColumn="0" w:firstRowLastColumn="0" w:lastRowFirstColumn="0" w:lastRowLastColumn="0"/>
+              <w:rPr>
+                <w:lang w:val="en-US"/>
+              </w:rPr>
+            </w:pPr>
+            <w:r>
+              <w:rPr>
+                <w:lang w:val="en-US"/>
+              </w:rPr>
+              <w:t>Optional</w:t>
+            </w:r>
+          </w:p>
+        </w:tc>
+      </w:tr>
+      <w:tr>
+        <w:tc>
+          <w:tcPr>
+            <w:cnfStyle w:val="001000000000" w:firstRow="0" w:lastRow="0" w:firstColumn="1" w:lastColumn="0" w:oddVBand="0" w:evenVBand="0" w:oddHBand="0" w:evenHBand="0" w:firstRowFirstColumn="0" w:firstRowLastColumn="0" w:lastRowFirstColumn="0" w:lastRowLastColumn="0"/>
+            <w:tcW w:w="2265" w:type="dxa"/>
+          </w:tcPr>
+          <w:p>
+            <w:pPr>
+              <w:rPr>
+                <w:lang w:val="en-US"/>
+              </w:rPr>
+            </w:pPr>
+            <w:r>
+              <w:rPr>
+                <w:lang w:val="en-US"/>
+              </w:rPr>
+              <w:t>Is Physically Involved</w:t>
+            </w:r>
+          </w:p>
+        </w:tc>
+        <w:tc>
+          <w:tcPr>
+            <w:tcW w:w="2914" w:type="dxa"/>
+          </w:tcPr>
+          <w:p>
+            <w:pPr>
+              <w:cnfStyle w:val="000000000000" w:firstRow="0" w:lastRow="0" w:firstColumn="0" w:lastColumn="0" w:oddVBand="0" w:evenVBand="0" w:oddHBand="0" w:evenHBand="0" w:firstRowFirstColumn="0" w:firstRowLastColumn="0" w:lastRowFirstColumn="0" w:lastRowLastColumn="0"/>
+              <w:rPr>
+                <w:lang w:val="en-US"/>
+              </w:rPr>
+            </w:pPr>
+            <w:r>
+              <w:rPr>
+                <w:lang w:val="en-US"/>
+              </w:rPr>
+              <w:t>Optional</w:t>
+            </w:r>
+          </w:p>
+        </w:tc>
+        <w:tc>
+          <w:tcPr>
+            <w:tcW w:w="3893" w:type="dxa"/>
+          </w:tcPr>
+          <w:p>
+            <w:pPr>
+              <w:cnfStyle w:val="000000000000" w:firstRow="0" w:lastRow="0" w:firstColumn="0" w:lastColumn="0" w:oddVBand="0" w:evenVBand="0" w:oddHBand="0" w:evenHBand="0" w:firstRowFirstColumn="0" w:firstRowLastColumn="0" w:lastRowFirstColumn="0" w:lastRowLastColumn="0"/>
+              <w:rPr>
+                <w:lang w:val="en-US"/>
+              </w:rPr>
+            </w:pPr>
+            <w:r>
+              <w:rPr>
+                <w:lang w:val="en-US"/>
+              </w:rPr>
+              <w:t>Optional</w:t>
+            </w:r>
+            <w:r>
+              <w:rPr>
+                <w:lang w:val="en-US"/>
+              </w:rPr>
+              <w:t xml:space="preserve"> </w:t>
+            </w:r>
+            <w:bookmarkStart w:id="27" w:name="_GoBack"/>
+            <w:bookmarkEnd w:id="27"/>
+            <w:r>
+              <w:rPr>
+                <w:lang w:val="en-US"/>
+              </w:rPr>
+              <w:t>(checked by default)</w:t>
+            </w:r>
+          </w:p>
+        </w:tc>
+      </w:tr>
+      <w:tr>
+        <w:trPr>
+          <w:cnfStyle w:val="000000100000" w:firstRow="0" w:lastRow="0" w:firstColumn="0" w:lastColumn="0" w:oddVBand="0" w:evenVBand="0" w:oddHBand="1" w:evenHBand="0" w:firstRowFirstColumn="0" w:firstRowLastColumn="0" w:lastRowFirstColumn="0" w:lastRowLastColumn="0"/>
+        </w:trPr>
+        <w:tc>
+          <w:tcPr>
+            <w:cnfStyle w:val="001000000000" w:firstRow="0" w:lastRow="0" w:firstColumn="1" w:lastColumn="0" w:oddVBand="0" w:evenVBand="0" w:oddHBand="0" w:evenHBand="0" w:firstRowFirstColumn="0" w:firstRowLastColumn="0" w:lastRowFirstColumn="0" w:lastRowLastColumn="0"/>
+            <w:tcW w:w="2265" w:type="dxa"/>
+          </w:tcPr>
+          <w:p>
+            <w:pPr>
+              <w:rPr>
+                <w:lang w:val="en-US"/>
+              </w:rPr>
+            </w:pPr>
+            <w:r>
+              <w:rPr>
+                <w:lang w:val="en-US"/>
+              </w:rPr>
+              <w:t>Subject Type</w:t>
+            </w:r>
+          </w:p>
+        </w:tc>
+        <w:tc>
+          <w:tcPr>
+            <w:tcW w:w="2914" w:type="dxa"/>
+          </w:tcPr>
+          <w:p>
+            <w:pPr>
+              <w:cnfStyle w:val="000000100000" w:firstRow="0" w:lastRow="0" w:firstColumn="0" w:lastColumn="0" w:oddVBand="0" w:evenVBand="0" w:oddHBand="1" w:evenHBand="0" w:firstRowFirstColumn="0" w:firstRowLastColumn="0" w:lastRowFirstColumn="0" w:lastRowLastColumn="0"/>
+              <w:rPr>
+                <w:lang w:val="en-US"/>
+              </w:rPr>
+            </w:pPr>
+            <w:r>
+              <w:rPr>
+                <w:lang w:val="en-US"/>
+              </w:rPr>
+              <w:t>Mandatory</w:t>
+            </w:r>
+          </w:p>
+        </w:tc>
+        <w:tc>
+          <w:tcPr>
+            <w:tcW w:w="3893" w:type="dxa"/>
+          </w:tcPr>
+          <w:p>
+            <w:pPr>
+              <w:cnfStyle w:val="000000100000" w:firstRow="0" w:lastRow="0" w:firstColumn="0" w:lastColumn="0" w:oddVBand="0" w:evenVBand="0" w:oddHBand="1" w:evenHBand="0" w:firstRowFirstColumn="0" w:firstRowLastColumn="0" w:lastRowFirstColumn="0" w:lastRowLastColumn="0"/>
+              <w:rPr>
+                <w:lang w:val="en-US"/>
+              </w:rPr>
+            </w:pPr>
+            <w:r>
+              <w:rPr>
+                <w:lang w:val="en-US"/>
+              </w:rPr>
+              <w:t>Mandatory</w:t>
+            </w:r>
+          </w:p>
+        </w:tc>
+      </w:tr>
+    </w:tbl>
+    <w:p>
+      <w:pPr>
+        <w:pStyle w:val="Corpsdetexte"/>
+        <w:jc w:val="center"/>
+        <w:rPr>
+          <w:lang w:val="en-US"/>
+        </w:rPr>
+      </w:pPr>
+      <w:r>
+        <w:rPr>
+          <w:b/>
+          <w:color w:val="4F81BD"/>
+          <w:sz w:val="18"/>
+          <w:szCs w:val="18"/>
+          <w:lang w:val="en-US"/>
+        </w:rPr>
+        <w:t xml:space="preserve">Figure </w:t>
+      </w:r>
+      <w:r>
+        <w:rPr>
+          <w:b/>
+          <w:color w:val="4F81BD"/>
+          <w:sz w:val="18"/>
+          <w:szCs w:val="18"/>
+          <w:lang w:val="en-US"/>
+        </w:rPr>
+        <w:t>6</w:t>
+      </w:r>
+      <w:r>
+        <w:rPr>
+          <w:b/>
+          <w:color w:val="4F81BD"/>
+          <w:sz w:val="18"/>
+          <w:szCs w:val="18"/>
+          <w:lang w:val="en-US"/>
+        </w:rPr>
+        <w:t xml:space="preserve">: </w:t>
+      </w:r>
+      <w:r>
+        <w:rPr>
+          <w:b/>
+          <w:color w:val="4F81BD"/>
+          <w:sz w:val="18"/>
+          <w:szCs w:val="18"/>
+          <w:lang w:val="en-US"/>
+        </w:rPr>
+        <w:t xml:space="preserve">Field behavior for </w:t>
+      </w:r>
+      <w:proofErr w:type="spellStart"/>
+      <w:r>
+        <w:rPr>
+          <w:b/>
+          <w:color w:val="4F81BD"/>
+          <w:sz w:val="18"/>
+          <w:szCs w:val="18"/>
+          <w:lang w:val="en-US"/>
+        </w:rPr>
+        <w:t>Ofsep</w:t>
+      </w:r>
+      <w:proofErr w:type="spellEnd"/>
+    </w:p>
+    <w:p>
+      <w:pPr>
+        <w:rPr>
+          <w:lang w:val="en-US"/>
+        </w:rPr>
+      </w:pPr>
+    </w:p>
+    <w:tbl>
+      <w:tblPr>
+        <w:tblStyle w:val="TableauListe7Couleur-Accentuation5"/>
+        <w:tblW w:w="0" w:type="auto"/>
+        <w:tblLook w:val="04A0" w:firstRow="1" w:lastRow="0" w:firstColumn="1" w:lastColumn="0" w:noHBand="0" w:noVBand="1"/>
+      </w:tblPr>
+      <w:tblGrid>
+        <w:gridCol w:w="2265"/>
+        <w:gridCol w:w="2914"/>
+        <w:gridCol w:w="3893"/>
+      </w:tblGrid>
+      <w:tr>
+        <w:trPr>
+          <w:cnfStyle w:val="100000000000" w:firstRow="1" w:lastRow="0" w:firstColumn="0" w:lastColumn="0" w:oddVBand="0" w:evenVBand="0" w:oddHBand="0" w:evenHBand="0" w:firstRowFirstColumn="0" w:firstRowLastColumn="0" w:lastRowFirstColumn="0" w:lastRowLastColumn="0"/>
+        </w:trPr>
+        <w:tc>
+          <w:tcPr>
+            <w:cnfStyle w:val="001000000100" w:firstRow="0" w:lastRow="0" w:firstColumn="1" w:lastColumn="0" w:oddVBand="0" w:evenVBand="0" w:oddHBand="0" w:evenHBand="0" w:firstRowFirstColumn="1" w:firstRowLastColumn="0" w:lastRowFirstColumn="0" w:lastRowLastColumn="0"/>
+            <w:tcW w:w="2265" w:type="dxa"/>
+          </w:tcPr>
+          <w:p>
+            <w:pPr>
+              <w:rPr>
+                <w:lang w:val="en-US"/>
+              </w:rPr>
+            </w:pPr>
+            <w:r>
+              <w:rPr>
+                <w:lang w:val="en-US"/>
+              </w:rPr>
+              <w:t>Field Name</w:t>
+            </w:r>
+          </w:p>
+        </w:tc>
+        <w:tc>
+          <w:tcPr>
+            <w:tcW w:w="2914" w:type="dxa"/>
+          </w:tcPr>
+          <w:p>
+            <w:pPr>
+              <w:cnfStyle w:val="100000000000" w:firstRow="1" w:lastRow="0" w:firstColumn="0" w:lastColumn="0" w:oddVBand="0" w:evenVBand="0" w:oddHBand="0" w:evenHBand="0" w:firstRowFirstColumn="0" w:firstRowLastColumn="0" w:lastRowFirstColumn="0" w:lastRowLastColumn="0"/>
+              <w:rPr>
+                <w:lang w:val="en-US"/>
+              </w:rPr>
+            </w:pPr>
+            <w:r>
+              <w:rPr>
+                <w:lang w:val="en-US"/>
+              </w:rPr>
+              <w:t>Existing Subject</w:t>
+            </w:r>
+          </w:p>
+        </w:tc>
+        <w:tc>
+          <w:tcPr>
+            <w:tcW w:w="3893" w:type="dxa"/>
+          </w:tcPr>
+          <w:p>
+            <w:pPr>
+              <w:cnfStyle w:val="100000000000" w:firstRow="1" w:lastRow="0" w:firstColumn="0" w:lastColumn="0" w:oddVBand="0" w:evenVBand="0" w:oddHBand="0" w:evenHBand="0" w:firstRowFirstColumn="0" w:firstRowLastColumn="0" w:lastRowFirstColumn="0" w:lastRowLastColumn="0"/>
+              <w:rPr>
+                <w:lang w:val="en-US"/>
+              </w:rPr>
+            </w:pPr>
+            <w:r>
+              <w:rPr>
+                <w:lang w:val="en-US"/>
+              </w:rPr>
+              <w:t>New Subject</w:t>
+            </w:r>
+          </w:p>
+        </w:tc>
+      </w:tr>
+      <w:tr>
+        <w:trPr>
+          <w:cnfStyle w:val="000000100000" w:firstRow="0" w:lastRow="0" w:firstColumn="0" w:lastColumn="0" w:oddVBand="0" w:evenVBand="0" w:oddHBand="1" w:evenHBand="0" w:firstRowFirstColumn="0" w:firstRowLastColumn="0" w:lastRowFirstColumn="0" w:lastRowLastColumn="0"/>
+        </w:trPr>
+        <w:tc>
+          <w:tcPr>
+            <w:cnfStyle w:val="001000000000" w:firstRow="0" w:lastRow="0" w:firstColumn="1" w:lastColumn="0" w:oddVBand="0" w:evenVBand="0" w:oddHBand="0" w:evenHBand="0" w:firstRowFirstColumn="0" w:firstRowLastColumn="0" w:lastRowFirstColumn="0" w:lastRowLastColumn="0"/>
+            <w:tcW w:w="2265" w:type="dxa"/>
+          </w:tcPr>
+          <w:p>
+            <w:pPr>
+              <w:rPr>
+                <w:lang w:val="en-US"/>
+              </w:rPr>
+            </w:pPr>
+            <w:r>
+              <w:rPr>
+                <w:lang w:val="en-US"/>
+              </w:rPr>
+              <w:t>Study</w:t>
+            </w:r>
+          </w:p>
+        </w:tc>
+        <w:tc>
+          <w:tcPr>
+            <w:tcW w:w="2914" w:type="dxa"/>
+          </w:tcPr>
+          <w:p>
+            <w:pPr>
+              <w:cnfStyle w:val="000000100000" w:firstRow="0" w:lastRow="0" w:firstColumn="0" w:lastColumn="0" w:oddVBand="0" w:evenVBand="0" w:oddHBand="1" w:evenHBand="0" w:firstRowFirstColumn="0" w:firstRowLastColumn="0" w:lastRowFirstColumn="0" w:lastRowLastColumn="0"/>
+              <w:rPr>
+                <w:lang w:val="en-US"/>
+              </w:rPr>
+            </w:pPr>
+            <w:r>
+              <w:rPr>
+                <w:lang w:val="en-US"/>
+              </w:rPr>
+              <w:t>Mandatory</w:t>
+            </w:r>
+          </w:p>
+        </w:tc>
+        <w:tc>
+          <w:tcPr>
+            <w:tcW w:w="3893" w:type="dxa"/>
+          </w:tcPr>
+          <w:p>
+            <w:pPr>
+              <w:cnfStyle w:val="000000100000" w:firstRow="0" w:lastRow="0" w:firstColumn="0" w:lastColumn="0" w:oddVBand="0" w:evenVBand="0" w:oddHBand="1" w:evenHBand="0" w:firstRowFirstColumn="0" w:firstRowLastColumn="0" w:lastRowFirstColumn="0" w:lastRowLastColumn="0"/>
+              <w:rPr>
+                <w:lang w:val="en-US"/>
+              </w:rPr>
+            </w:pPr>
+            <w:r>
+              <w:rPr>
+                <w:lang w:val="en-US"/>
+              </w:rPr>
+              <w:t>Mandatory</w:t>
+            </w:r>
+          </w:p>
+        </w:tc>
+      </w:tr>
+      <w:tr>
+        <w:tc>
+          <w:tcPr>
+            <w:cnfStyle w:val="001000000000" w:firstRow="0" w:lastRow="0" w:firstColumn="1" w:lastColumn="0" w:oddVBand="0" w:evenVBand="0" w:oddHBand="0" w:evenHBand="0" w:firstRowFirstColumn="0" w:firstRowLastColumn="0" w:lastRowFirstColumn="0" w:lastRowLastColumn="0"/>
+            <w:tcW w:w="2265" w:type="dxa"/>
+          </w:tcPr>
+          <w:p>
+            <w:pPr>
+              <w:rPr>
+                <w:lang w:val="en-US"/>
+              </w:rPr>
+            </w:pPr>
+            <w:r>
+              <w:rPr>
+                <w:lang w:val="en-US"/>
+              </w:rPr>
+              <w:t>Study Card</w:t>
+            </w:r>
+          </w:p>
+        </w:tc>
+        <w:tc>
+          <w:tcPr>
+            <w:tcW w:w="2914" w:type="dxa"/>
+          </w:tcPr>
+          <w:p>
+            <w:pPr>
+              <w:cnfStyle w:val="000000000000" w:firstRow="0" w:lastRow="0" w:firstColumn="0" w:lastColumn="0" w:oddVBand="0" w:evenVBand="0" w:oddHBand="0" w:evenHBand="0" w:firstRowFirstColumn="0" w:firstRowLastColumn="0" w:lastRowFirstColumn="0" w:lastRowLastColumn="0"/>
+              <w:rPr>
+                <w:lang w:val="en-US"/>
+              </w:rPr>
+            </w:pPr>
+            <w:r>
+              <w:rPr>
+                <w:lang w:val="en-US"/>
+              </w:rPr>
+              <w:t>Mandatory</w:t>
+            </w:r>
+          </w:p>
+        </w:tc>
+        <w:tc>
+          <w:tcPr>
+            <w:tcW w:w="3893" w:type="dxa"/>
+          </w:tcPr>
+          <w:p>
+            <w:pPr>
+              <w:cnfStyle w:val="000000000000" w:firstRow="0" w:lastRow="0" w:firstColumn="0" w:lastColumn="0" w:oddVBand="0" w:evenVBand="0" w:oddHBand="0" w:evenHBand="0" w:firstRowFirstColumn="0" w:firstRowLastColumn="0" w:lastRowFirstColumn="0" w:lastRowLastColumn="0"/>
+              <w:rPr>
+                <w:lang w:val="en-US"/>
+              </w:rPr>
+            </w:pPr>
+            <w:r>
+              <w:rPr>
+                <w:lang w:val="en-US"/>
+              </w:rPr>
+              <w:t>Mandatory</w:t>
+            </w:r>
+          </w:p>
+        </w:tc>
+      </w:tr>
+      <w:tr>
+        <w:trPr>
+          <w:cnfStyle w:val="000000100000" w:firstRow="0" w:lastRow="0" w:firstColumn="0" w:lastColumn="0" w:oddVBand="0" w:evenVBand="0" w:oddHBand="1" w:evenHBand="0" w:firstRowFirstColumn="0" w:firstRowLastColumn="0" w:lastRowFirstColumn="0" w:lastRowLastColumn="0"/>
+        </w:trPr>
+        <w:tc>
+          <w:tcPr>
+            <w:cnfStyle w:val="001000000000" w:firstRow="0" w:lastRow="0" w:firstColumn="1" w:lastColumn="0" w:oddVBand="0" w:evenVBand="0" w:oddHBand="0" w:evenHBand="0" w:firstRowFirstColumn="0" w:firstRowLastColumn="0" w:lastRowFirstColumn="0" w:lastRowLastColumn="0"/>
+            <w:tcW w:w="2265" w:type="dxa"/>
+          </w:tcPr>
+          <w:p>
+            <w:pPr>
+              <w:rPr>
+                <w:lang w:val="en-US"/>
+              </w:rPr>
+            </w:pPr>
+            <w:r>
+              <w:rPr>
+                <w:lang w:val="en-US"/>
+              </w:rPr>
+              <w:t>Shanoir subject</w:t>
+            </w:r>
+          </w:p>
+        </w:tc>
+        <w:tc>
+          <w:tcPr>
+            <w:tcW w:w="2914" w:type="dxa"/>
+          </w:tcPr>
+          <w:p>
+            <w:pPr>
+              <w:cnfStyle w:val="000000100000" w:firstRow="0" w:lastRow="0" w:firstColumn="0" w:lastColumn="0" w:oddVBand="0" w:evenVBand="0" w:oddHBand="1" w:evenHBand="0" w:firstRowFirstColumn="0" w:firstRowLastColumn="0" w:lastRowFirstColumn="0" w:lastRowLastColumn="0"/>
+              <w:rPr>
+                <w:lang w:val="en-US"/>
+              </w:rPr>
+            </w:pPr>
+            <w:proofErr w:type="spellStart"/>
+            <w:r>
+              <w:rPr>
+                <w:lang w:val="en-US"/>
+              </w:rPr>
+              <w:t>Readonly</w:t>
+            </w:r>
+            <w:proofErr w:type="spellEnd"/>
+          </w:p>
+        </w:tc>
+        <w:tc>
+          <w:tcPr>
+            <w:tcW w:w="3893" w:type="dxa"/>
+          </w:tcPr>
+          <w:p>
+            <w:pPr>
+              <w:cnfStyle w:val="000000100000" w:firstRow="0" w:lastRow="0" w:firstColumn="0" w:lastColumn="0" w:oddVBand="0" w:evenVBand="0" w:oddHBand="1" w:evenHBand="0" w:firstRowFirstColumn="0" w:firstRowLastColumn="0" w:lastRowFirstColumn="0" w:lastRowLastColumn="0"/>
+              <w:rPr>
+                <w:lang w:val="en-US"/>
+              </w:rPr>
+            </w:pPr>
+            <w:proofErr w:type="spellStart"/>
+            <w:r>
+              <w:rPr>
+                <w:lang w:val="en-US"/>
+              </w:rPr>
+              <w:t>Readonly</w:t>
+            </w:r>
+            <w:proofErr w:type="spellEnd"/>
+          </w:p>
+        </w:tc>
+      </w:tr>
+      <w:tr>
+        <w:tc>
+          <w:tcPr>
+            <w:cnfStyle w:val="001000000000" w:firstRow="0" w:lastRow="0" w:firstColumn="1" w:lastColumn="0" w:oddVBand="0" w:evenVBand="0" w:oddHBand="0" w:evenHBand="0" w:firstRowFirstColumn="0" w:firstRowLastColumn="0" w:lastRowFirstColumn="0" w:lastRowLastColumn="0"/>
+            <w:tcW w:w="2265" w:type="dxa"/>
+          </w:tcPr>
+          <w:p>
+            <w:pPr>
+              <w:rPr>
+                <w:lang w:val="en-US"/>
+              </w:rPr>
+            </w:pPr>
+            <w:r>
+              <w:rPr>
+                <w:lang w:val="en-US"/>
+              </w:rPr>
+              <w:t>Imaged Object Category</w:t>
+            </w:r>
+          </w:p>
+        </w:tc>
+        <w:tc>
+          <w:tcPr>
+            <w:tcW w:w="2914" w:type="dxa"/>
+          </w:tcPr>
+          <w:p>
+            <w:pPr>
+              <w:cnfStyle w:val="000000000000" w:firstRow="0" w:lastRow="0" w:firstColumn="0" w:lastColumn="0" w:oddVBand="0" w:evenVBand="0" w:oddHBand="0" w:evenHBand="0" w:firstRowFirstColumn="0" w:firstRowLastColumn="0" w:lastRowFirstColumn="0" w:lastRowLastColumn="0"/>
+              <w:rPr>
+                <w:lang w:val="en-US"/>
+              </w:rPr>
+            </w:pPr>
+            <w:proofErr w:type="spellStart"/>
+            <w:r>
+              <w:rPr>
+                <w:lang w:val="en-US"/>
+              </w:rPr>
+              <w:t>Readonly</w:t>
+            </w:r>
+            <w:proofErr w:type="spellEnd"/>
+          </w:p>
+        </w:tc>
+        <w:tc>
+          <w:tcPr>
+            <w:tcW w:w="3893" w:type="dxa"/>
+          </w:tcPr>
+          <w:p>
+            <w:pPr>
+              <w:cnfStyle w:val="000000000000" w:firstRow="0" w:lastRow="0" w:firstColumn="0" w:lastColumn="0" w:oddVBand="0" w:evenVBand="0" w:oddHBand="0" w:evenHBand="0" w:firstRowFirstColumn="0" w:firstRowLastColumn="0" w:lastRowFirstColumn="0" w:lastRowLastColumn="0"/>
+              <w:rPr>
+                <w:lang w:val="en-US"/>
+              </w:rPr>
+            </w:pPr>
+            <w:r>
+              <w:rPr>
+                <w:lang w:val="en-US"/>
+              </w:rPr>
+              <w:t>Mandatory</w:t>
+            </w:r>
+          </w:p>
+        </w:tc>
+      </w:tr>
+      <w:tr>
+        <w:trPr>
+          <w:cnfStyle w:val="000000100000" w:firstRow="0" w:lastRow="0" w:firstColumn="0" w:lastColumn="0" w:oddVBand="0" w:evenVBand="0" w:oddHBand="1" w:evenHBand="0" w:firstRowFirstColumn="0" w:firstRowLastColumn="0" w:lastRowFirstColumn="0" w:lastRowLastColumn="0"/>
+        </w:trPr>
+        <w:tc>
+          <w:tcPr>
+            <w:cnfStyle w:val="001000000000" w:firstRow="0" w:lastRow="0" w:firstColumn="1" w:lastColumn="0" w:oddVBand="0" w:evenVBand="0" w:oddHBand="0" w:evenHBand="0" w:firstRowFirstColumn="0" w:firstRowLastColumn="0" w:lastRowFirstColumn="0" w:lastRowLastColumn="0"/>
+            <w:tcW w:w="2265" w:type="dxa"/>
+          </w:tcPr>
+          <w:p>
+            <w:pPr>
+              <w:rPr>
+                <w:lang w:val="en-US"/>
+              </w:rPr>
+            </w:pPr>
+            <w:r>
+              <w:rPr>
+                <w:lang w:val="en-US"/>
+              </w:rPr>
+              <w:t>Language Hemispheric Dominance</w:t>
+            </w:r>
+          </w:p>
+        </w:tc>
+        <w:tc>
+          <w:tcPr>
+            <w:tcW w:w="2914" w:type="dxa"/>
+          </w:tcPr>
+          <w:p>
+            <w:pPr>
+              <w:cnfStyle w:val="000000100000" w:firstRow="0" w:lastRow="0" w:firstColumn="0" w:lastColumn="0" w:oddVBand="0" w:evenVBand="0" w:oddHBand="1" w:evenHBand="0" w:firstRowFirstColumn="0" w:firstRowLastColumn="0" w:lastRowFirstColumn="0" w:lastRowLastColumn="0"/>
+              <w:rPr>
+                <w:lang w:val="en-US"/>
+              </w:rPr>
+            </w:pPr>
+            <w:proofErr w:type="spellStart"/>
+            <w:r>
+              <w:rPr>
+                <w:lang w:val="en-US"/>
+              </w:rPr>
+              <w:t>Readonly</w:t>
+            </w:r>
+            <w:proofErr w:type="spellEnd"/>
+          </w:p>
+        </w:tc>
+        <w:tc>
+          <w:tcPr>
+            <w:tcW w:w="3893" w:type="dxa"/>
+          </w:tcPr>
+          <w:p>
+            <w:pPr>
+              <w:cnfStyle w:val="000000100000" w:firstRow="0" w:lastRow="0" w:firstColumn="0" w:lastColumn="0" w:oddVBand="0" w:evenVBand="0" w:oddHBand="1" w:evenHBand="0" w:firstRowFirstColumn="0" w:firstRowLastColumn="0" w:lastRowFirstColumn="0" w:lastRowLastColumn="0"/>
+              <w:rPr>
+                <w:lang w:val="en-US"/>
+              </w:rPr>
+            </w:pPr>
+            <w:r>
+              <w:rPr>
+                <w:lang w:val="en-US"/>
+              </w:rPr>
+              <w:t>Optional</w:t>
+            </w:r>
+          </w:p>
+        </w:tc>
+      </w:tr>
+      <w:tr>
+        <w:tc>
+          <w:tcPr>
+            <w:cnfStyle w:val="001000000000" w:firstRow="0" w:lastRow="0" w:firstColumn="1" w:lastColumn="0" w:oddVBand="0" w:evenVBand="0" w:oddHBand="0" w:evenHBand="0" w:firstRowFirstColumn="0" w:firstRowLastColumn="0" w:lastRowFirstColumn="0" w:lastRowLastColumn="0"/>
+            <w:tcW w:w="2265" w:type="dxa"/>
+          </w:tcPr>
+          <w:p>
+            <w:pPr>
+              <w:rPr>
+                <w:lang w:val="en-US"/>
+              </w:rPr>
+            </w:pPr>
+            <w:r>
+              <w:rPr>
+                <w:lang w:val="en-US"/>
+              </w:rPr>
+              <w:t>Manual Hemispheric Dominance</w:t>
+            </w:r>
+          </w:p>
+        </w:tc>
+        <w:tc>
+          <w:tcPr>
+            <w:tcW w:w="2914" w:type="dxa"/>
+          </w:tcPr>
+          <w:p>
+            <w:pPr>
+              <w:cnfStyle w:val="000000000000" w:firstRow="0" w:lastRow="0" w:firstColumn="0" w:lastColumn="0" w:oddVBand="0" w:evenVBand="0" w:oddHBand="0" w:evenHBand="0" w:firstRowFirstColumn="0" w:firstRowLastColumn="0" w:lastRowFirstColumn="0" w:lastRowLastColumn="0"/>
+              <w:rPr>
+                <w:lang w:val="en-US"/>
+              </w:rPr>
+            </w:pPr>
+            <w:proofErr w:type="spellStart"/>
+            <w:r>
+              <w:rPr>
+                <w:lang w:val="en-US"/>
+              </w:rPr>
+              <w:t>Readonly</w:t>
+            </w:r>
+            <w:proofErr w:type="spellEnd"/>
+          </w:p>
+        </w:tc>
+        <w:tc>
+          <w:tcPr>
+            <w:tcW w:w="3893" w:type="dxa"/>
+          </w:tcPr>
+          <w:p>
+            <w:pPr>
+              <w:cnfStyle w:val="000000000000" w:firstRow="0" w:lastRow="0" w:firstColumn="0" w:lastColumn="0" w:oddVBand="0" w:evenVBand="0" w:oddHBand="0" w:evenHBand="0" w:firstRowFirstColumn="0" w:firstRowLastColumn="0" w:lastRowFirstColumn="0" w:lastRowLastColumn="0"/>
+              <w:rPr>
+                <w:lang w:val="en-US"/>
+              </w:rPr>
+            </w:pPr>
+            <w:r>
+              <w:rPr>
+                <w:lang w:val="en-US"/>
+              </w:rPr>
+              <w:t>Optional</w:t>
+            </w:r>
+          </w:p>
+        </w:tc>
+      </w:tr>
+      <w:tr>
+        <w:trPr>
+          <w:cnfStyle w:val="000000100000" w:firstRow="0" w:lastRow="0" w:firstColumn="0" w:lastColumn="0" w:oddVBand="0" w:evenVBand="0" w:oddHBand="1" w:evenHBand="0" w:firstRowFirstColumn="0" w:firstRowLastColumn="0" w:lastRowFirstColumn="0" w:lastRowLastColumn="0"/>
+        </w:trPr>
+        <w:tc>
+          <w:tcPr>
+            <w:cnfStyle w:val="001000000000" w:firstRow="0" w:lastRow="0" w:firstColumn="1" w:lastColumn="0" w:oddVBand="0" w:evenVBand="0" w:oddHBand="0" w:evenHBand="0" w:firstRowFirstColumn="0" w:firstRowLastColumn="0" w:lastRowFirstColumn="0" w:lastRowLastColumn="0"/>
+            <w:tcW w:w="2265" w:type="dxa"/>
+          </w:tcPr>
+          <w:p>
+            <w:pPr>
+              <w:rPr>
+                <w:lang w:val="en-US"/>
+              </w:rPr>
+            </w:pPr>
+            <w:r>
+              <w:rPr>
+                <w:lang w:val="en-US"/>
+              </w:rPr>
+              <w:t>Personal Comments</w:t>
+            </w:r>
+          </w:p>
+        </w:tc>
+        <w:tc>
+          <w:tcPr>
+            <w:tcW w:w="2914" w:type="dxa"/>
+          </w:tcPr>
+          <w:p>
+            <w:pPr>
+              <w:cnfStyle w:val="000000100000" w:firstRow="0" w:lastRow="0" w:firstColumn="0" w:lastColumn="0" w:oddVBand="0" w:evenVBand="0" w:oddHBand="1" w:evenHBand="0" w:firstRowFirstColumn="0" w:firstRowLastColumn="0" w:lastRowFirstColumn="0" w:lastRowLastColumn="0"/>
+              <w:rPr>
+                <w:lang w:val="en-US"/>
+              </w:rPr>
+            </w:pPr>
+            <w:proofErr w:type="spellStart"/>
+            <w:r>
+              <w:rPr>
+                <w:lang w:val="en-US"/>
+              </w:rPr>
+              <w:t>Readonly</w:t>
+            </w:r>
+            <w:proofErr w:type="spellEnd"/>
+          </w:p>
+        </w:tc>
+        <w:tc>
+          <w:tcPr>
+            <w:tcW w:w="3893" w:type="dxa"/>
+          </w:tcPr>
+          <w:p>
+            <w:pPr>
+              <w:cnfStyle w:val="000000100000" w:firstRow="0" w:lastRow="0" w:firstColumn="0" w:lastColumn="0" w:oddVBand="0" w:evenVBand="0" w:oddHBand="1" w:evenHBand="0" w:firstRowFirstColumn="0" w:firstRowLastColumn="0" w:lastRowFirstColumn="0" w:lastRowLastColumn="0"/>
+              <w:rPr>
+                <w:lang w:val="en-US"/>
+              </w:rPr>
+            </w:pPr>
+            <w:r>
+              <w:rPr>
+                <w:lang w:val="en-US"/>
+              </w:rPr>
+              <w:t>Optional</w:t>
+            </w:r>
+          </w:p>
+        </w:tc>
+      </w:tr>
+      <w:tr>
+        <w:tc>
+          <w:tcPr>
+            <w:cnfStyle w:val="001000000000" w:firstRow="0" w:lastRow="0" w:firstColumn="1" w:lastColumn="0" w:oddVBand="0" w:evenVBand="0" w:oddHBand="0" w:evenHBand="0" w:firstRowFirstColumn="0" w:firstRowLastColumn="0" w:lastRowFirstColumn="0" w:lastRowLastColumn="0"/>
+            <w:tcW w:w="2265" w:type="dxa"/>
+          </w:tcPr>
+          <w:p>
+            <w:pPr>
+              <w:rPr>
+                <w:lang w:val="en-US"/>
+              </w:rPr>
+            </w:pPr>
+            <w:r>
+              <w:rPr>
+                <w:lang w:val="en-US"/>
+              </w:rPr>
+              <w:t>Is Physically Involved</w:t>
+            </w:r>
+          </w:p>
+        </w:tc>
+        <w:tc>
+          <w:tcPr>
+            <w:tcW w:w="2914" w:type="dxa"/>
+          </w:tcPr>
+          <w:p>
+            <w:pPr>
+              <w:cnfStyle w:val="000000000000" w:firstRow="0" w:lastRow="0" w:firstColumn="0" w:lastColumn="0" w:oddVBand="0" w:evenVBand="0" w:oddHBand="0" w:evenHBand="0" w:firstRowFirstColumn="0" w:firstRowLastColumn="0" w:lastRowFirstColumn="0" w:lastRowLastColumn="0"/>
+              <w:rPr>
+                <w:lang w:val="en-US"/>
+              </w:rPr>
+            </w:pPr>
+            <w:r>
+              <w:rPr>
+                <w:lang w:val="en-US"/>
+              </w:rPr>
+              <w:t>Optional</w:t>
+            </w:r>
+          </w:p>
+        </w:tc>
+        <w:tc>
+          <w:tcPr>
+            <w:tcW w:w="3893" w:type="dxa"/>
+          </w:tcPr>
+          <w:p>
+            <w:pPr>
+              <w:cnfStyle w:val="000000000000" w:firstRow="0" w:lastRow="0" w:firstColumn="0" w:lastColumn="0" w:oddVBand="0" w:evenVBand="0" w:oddHBand="0" w:evenHBand="0" w:firstRowFirstColumn="0" w:firstRowLastColumn="0" w:lastRowFirstColumn="0" w:lastRowLastColumn="0"/>
+              <w:rPr>
+                <w:lang w:val="en-US"/>
+              </w:rPr>
+            </w:pPr>
+            <w:r>
+              <w:rPr>
+                <w:lang w:val="en-US"/>
+              </w:rPr>
+              <w:t>Optional</w:t>
+            </w:r>
+            <w:r>
+              <w:rPr>
+                <w:lang w:val="en-US"/>
+              </w:rPr>
+              <w:t xml:space="preserve"> </w:t>
+            </w:r>
+            <w:r>
+              <w:rPr>
+                <w:lang w:val="en-US"/>
+              </w:rPr>
+              <w:t>(checked by default)</w:t>
+            </w:r>
+          </w:p>
+        </w:tc>
+      </w:tr>
+      <w:tr>
+        <w:trPr>
+          <w:cnfStyle w:val="000000100000" w:firstRow="0" w:lastRow="0" w:firstColumn="0" w:lastColumn="0" w:oddVBand="0" w:evenVBand="0" w:oddHBand="1" w:evenHBand="0" w:firstRowFirstColumn="0" w:firstRowLastColumn="0" w:lastRowFirstColumn="0" w:lastRowLastColumn="0"/>
+        </w:trPr>
+        <w:tc>
+          <w:tcPr>
+            <w:cnfStyle w:val="001000000000" w:firstRow="0" w:lastRow="0" w:firstColumn="1" w:lastColumn="0" w:oddVBand="0" w:evenVBand="0" w:oddHBand="0" w:evenHBand="0" w:firstRowFirstColumn="0" w:firstRowLastColumn="0" w:lastRowFirstColumn="0" w:lastRowLastColumn="0"/>
+            <w:tcW w:w="2265" w:type="dxa"/>
+          </w:tcPr>
+          <w:p>
+            <w:pPr>
+              <w:rPr>
+                <w:lang w:val="en-US"/>
+              </w:rPr>
+            </w:pPr>
+            <w:r>
+              <w:rPr>
+                <w:lang w:val="en-US"/>
+              </w:rPr>
+              <w:t>Subject Type</w:t>
+            </w:r>
+          </w:p>
+        </w:tc>
+        <w:tc>
+          <w:tcPr>
+            <w:tcW w:w="2914" w:type="dxa"/>
+          </w:tcPr>
+          <w:p>
+            <w:pPr>
+              <w:cnfStyle w:val="000000100000" w:firstRow="0" w:lastRow="0" w:firstColumn="0" w:lastColumn="0" w:oddVBand="0" w:evenVBand="0" w:oddHBand="1" w:evenHBand="0" w:firstRowFirstColumn="0" w:firstRowLastColumn="0" w:lastRowFirstColumn="0" w:lastRowLastColumn="0"/>
+              <w:rPr>
+                <w:lang w:val="en-US"/>
+              </w:rPr>
+            </w:pPr>
+            <w:r>
+              <w:rPr>
+                <w:lang w:val="en-US"/>
+              </w:rPr>
+              <w:t>Mandatory</w:t>
+            </w:r>
+          </w:p>
+        </w:tc>
+        <w:tc>
+          <w:tcPr>
+            <w:tcW w:w="3893" w:type="dxa"/>
+          </w:tcPr>
+          <w:p>
+            <w:pPr>
+              <w:cnfStyle w:val="000000100000" w:firstRow="0" w:lastRow="0" w:firstColumn="0" w:lastColumn="0" w:oddVBand="0" w:evenVBand="0" w:oddHBand="1" w:evenHBand="0" w:firstRowFirstColumn="0" w:firstRowLastColumn="0" w:lastRowFirstColumn="0" w:lastRowLastColumn="0"/>
+              <w:rPr>
+                <w:lang w:val="en-US"/>
+              </w:rPr>
+            </w:pPr>
+            <w:r>
+              <w:rPr>
+                <w:lang w:val="en-US"/>
+              </w:rPr>
+              <w:t>Mandatory</w:t>
+            </w:r>
+          </w:p>
+        </w:tc>
+      </w:tr>
+    </w:tbl>
+    <w:p>
+      <w:pPr>
+        <w:pStyle w:val="Corpsdetexte"/>
+        <w:jc w:val="center"/>
+        <w:rPr>
+          <w:lang w:val="en-US"/>
+        </w:rPr>
+      </w:pPr>
+      <w:r>
+        <w:rPr>
+          <w:b/>
+          <w:color w:val="4F81BD"/>
+          <w:sz w:val="18"/>
+          <w:szCs w:val="18"/>
+          <w:lang w:val="en-US"/>
+        </w:rPr>
+        <w:t xml:space="preserve">Figure </w:t>
+      </w:r>
+      <w:r>
+        <w:rPr>
+          <w:b/>
+          <w:color w:val="4F81BD"/>
+          <w:sz w:val="18"/>
+          <w:szCs w:val="18"/>
+          <w:lang w:val="en-US"/>
+        </w:rPr>
+        <w:t>7</w:t>
+      </w:r>
+      <w:r>
+        <w:rPr>
+          <w:b/>
+          <w:color w:val="4F81BD"/>
+          <w:sz w:val="18"/>
+          <w:szCs w:val="18"/>
+          <w:lang w:val="en-US"/>
+        </w:rPr>
+        <w:t xml:space="preserve">: </w:t>
+      </w:r>
+      <w:r>
+        <w:rPr>
+          <w:b/>
+          <w:color w:val="4F81BD"/>
+          <w:sz w:val="18"/>
+          <w:szCs w:val="18"/>
+          <w:lang w:val="en-US"/>
+        </w:rPr>
+        <w:t xml:space="preserve">Field behavior for </w:t>
+      </w:r>
+      <w:proofErr w:type="spellStart"/>
+      <w:r>
+        <w:rPr>
+          <w:b/>
+          <w:color w:val="4F81BD"/>
+          <w:sz w:val="18"/>
+          <w:szCs w:val="18"/>
+          <w:lang w:val="en-US"/>
+        </w:rPr>
+        <w:t>Neurinfo</w:t>
+      </w:r>
+      <w:proofErr w:type="spellEnd"/>
     </w:p>
     <w:p>
       <w:pPr>
@@ -9755,6 +12073,119 @@
     </w:lvl>
   </w:abstractNum>
   <w:abstractNum w:abstractNumId="13" w15:restartNumberingAfterBreak="0">
+    <w:nsid w:val="2E4C5DC0"/>
+    <w:multiLevelType w:val="hybridMultilevel"/>
+    <w:tmpl w:val="9B8A6CC2"/>
+    <w:lvl w:ilvl="0" w:tplc="040C0001">
+      <w:start w:val="1"/>
+      <w:numFmt w:val="bullet"/>
+      <w:lvlText w:val=""/>
+      <w:lvlJc w:val="left"/>
+      <w:pPr>
+        <w:ind w:left="720" w:hanging="360"/>
+      </w:pPr>
+      <w:rPr>
+        <w:rFonts w:ascii="Symbol" w:hAnsi="Symbol" w:hint="default"/>
+      </w:rPr>
+    </w:lvl>
+    <w:lvl w:ilvl="1" w:tplc="040C0003" w:tentative="1">
+      <w:start w:val="1"/>
+      <w:numFmt w:val="bullet"/>
+      <w:lvlText w:val="o"/>
+      <w:lvlJc w:val="left"/>
+      <w:pPr>
+        <w:ind w:left="1440" w:hanging="360"/>
+      </w:pPr>
+      <w:rPr>
+        <w:rFonts w:ascii="Courier New" w:hAnsi="Courier New" w:cs="Courier New" w:hint="default"/>
+      </w:rPr>
+    </w:lvl>
+    <w:lvl w:ilvl="2" w:tplc="040C0005" w:tentative="1">
+      <w:start w:val="1"/>
+      <w:numFmt w:val="bullet"/>
+      <w:lvlText w:val=""/>
+      <w:lvlJc w:val="left"/>
+      <w:pPr>
+        <w:ind w:left="2160" w:hanging="360"/>
+      </w:pPr>
+      <w:rPr>
+        <w:rFonts w:ascii="Wingdings" w:hAnsi="Wingdings" w:hint="default"/>
+      </w:rPr>
+    </w:lvl>
+    <w:lvl w:ilvl="3" w:tplc="040C0001" w:tentative="1">
+      <w:start w:val="1"/>
+      <w:numFmt w:val="bullet"/>
+      <w:lvlText w:val=""/>
+      <w:lvlJc w:val="left"/>
+      <w:pPr>
+        <w:ind w:left="2880" w:hanging="360"/>
+      </w:pPr>
+      <w:rPr>
+        <w:rFonts w:ascii="Symbol" w:hAnsi="Symbol" w:hint="default"/>
+      </w:rPr>
+    </w:lvl>
+    <w:lvl w:ilvl="4" w:tplc="040C0003" w:tentative="1">
+      <w:start w:val="1"/>
+      <w:numFmt w:val="bullet"/>
+      <w:lvlText w:val="o"/>
+      <w:lvlJc w:val="left"/>
+      <w:pPr>
+        <w:ind w:left="3600" w:hanging="360"/>
+      </w:pPr>
+      <w:rPr>
+        <w:rFonts w:ascii="Courier New" w:hAnsi="Courier New" w:cs="Courier New" w:hint="default"/>
+      </w:rPr>
+    </w:lvl>
+    <w:lvl w:ilvl="5" w:tplc="040C0005" w:tentative="1">
+      <w:start w:val="1"/>
+      <w:numFmt w:val="bullet"/>
+      <w:lvlText w:val=""/>
+      <w:lvlJc w:val="left"/>
+      <w:pPr>
+        <w:ind w:left="4320" w:hanging="360"/>
+      </w:pPr>
+      <w:rPr>
+        <w:rFonts w:ascii="Wingdings" w:hAnsi="Wingdings" w:hint="default"/>
+      </w:rPr>
+    </w:lvl>
+    <w:lvl w:ilvl="6" w:tplc="040C0001" w:tentative="1">
+      <w:start w:val="1"/>
+      <w:numFmt w:val="bullet"/>
+      <w:lvlText w:val=""/>
+      <w:lvlJc w:val="left"/>
+      <w:pPr>
+        <w:ind w:left="5040" w:hanging="360"/>
+      </w:pPr>
+      <w:rPr>
+        <w:rFonts w:ascii="Symbol" w:hAnsi="Symbol" w:hint="default"/>
+      </w:rPr>
+    </w:lvl>
+    <w:lvl w:ilvl="7" w:tplc="040C0003" w:tentative="1">
+      <w:start w:val="1"/>
+      <w:numFmt w:val="bullet"/>
+      <w:lvlText w:val="o"/>
+      <w:lvlJc w:val="left"/>
+      <w:pPr>
+        <w:ind w:left="5760" w:hanging="360"/>
+      </w:pPr>
+      <w:rPr>
+        <w:rFonts w:ascii="Courier New" w:hAnsi="Courier New" w:cs="Courier New" w:hint="default"/>
+      </w:rPr>
+    </w:lvl>
+    <w:lvl w:ilvl="8" w:tplc="040C0005" w:tentative="1">
+      <w:start w:val="1"/>
+      <w:numFmt w:val="bullet"/>
+      <w:lvlText w:val=""/>
+      <w:lvlJc w:val="left"/>
+      <w:pPr>
+        <w:ind w:left="6480" w:hanging="360"/>
+      </w:pPr>
+      <w:rPr>
+        <w:rFonts w:ascii="Wingdings" w:hAnsi="Wingdings" w:hint="default"/>
+      </w:rPr>
+    </w:lvl>
+  </w:abstractNum>
+  <w:abstractNum w:abstractNumId="14" w15:restartNumberingAfterBreak="0">
     <w:nsid w:val="2F9F1600"/>
     <w:multiLevelType w:val="multilevel"/>
     <w:tmpl w:val="388E15C0"/>
@@ -9894,7 +12325,7 @@
       </w:rPr>
     </w:lvl>
   </w:abstractNum>
-  <w:abstractNum w:abstractNumId="14" w15:restartNumberingAfterBreak="0">
+  <w:abstractNum w:abstractNumId="15" w15:restartNumberingAfterBreak="0">
     <w:nsid w:val="39B63D3C"/>
     <w:multiLevelType w:val="hybridMultilevel"/>
     <w:tmpl w:val="D7FA477A"/>
@@ -10007,7 +12438,7 @@
       </w:rPr>
     </w:lvl>
   </w:abstractNum>
-  <w:abstractNum w:abstractNumId="15" w15:restartNumberingAfterBreak="0">
+  <w:abstractNum w:abstractNumId="16" w15:restartNumberingAfterBreak="0">
     <w:nsid w:val="5820030E"/>
     <w:multiLevelType w:val="hybridMultilevel"/>
     <w:tmpl w:val="D2EAD864"/>
@@ -10120,7 +12551,7 @@
       </w:rPr>
     </w:lvl>
   </w:abstractNum>
-  <w:abstractNum w:abstractNumId="16" w15:restartNumberingAfterBreak="0">
+  <w:abstractNum w:abstractNumId="17" w15:restartNumberingAfterBreak="0">
     <w:nsid w:val="5DC47AEC"/>
     <w:multiLevelType w:val="hybridMultilevel"/>
     <w:tmpl w:val="E79876E2"/>
@@ -10233,7 +12664,7 @@
       </w:rPr>
     </w:lvl>
   </w:abstractNum>
-  <w:abstractNum w:abstractNumId="17" w15:restartNumberingAfterBreak="0">
+  <w:abstractNum w:abstractNumId="18" w15:restartNumberingAfterBreak="0">
     <w:nsid w:val="685D7A0A"/>
     <w:multiLevelType w:val="hybridMultilevel"/>
     <w:tmpl w:val="35C8CB6C"/>
@@ -10346,7 +12777,7 @@
       </w:rPr>
     </w:lvl>
   </w:abstractNum>
-  <w:abstractNum w:abstractNumId="18" w15:restartNumberingAfterBreak="0">
+  <w:abstractNum w:abstractNumId="19" w15:restartNumberingAfterBreak="0">
     <w:nsid w:val="686D6C8A"/>
     <w:multiLevelType w:val="hybridMultilevel"/>
     <w:tmpl w:val="70D2C2FC"/>
@@ -10459,7 +12890,7 @@
       </w:rPr>
     </w:lvl>
   </w:abstractNum>
-  <w:abstractNum w:abstractNumId="19" w15:restartNumberingAfterBreak="0">
+  <w:abstractNum w:abstractNumId="20" w15:restartNumberingAfterBreak="0">
     <w:nsid w:val="6F20667F"/>
     <w:multiLevelType w:val="hybridMultilevel"/>
     <w:tmpl w:val="E8220152"/>
@@ -10591,10 +13022,10 @@
     <w:abstractNumId w:val="8"/>
   </w:num>
   <w:num w:numId="7">
-    <w:abstractNumId w:val="14"/>
+    <w:abstractNumId w:val="15"/>
   </w:num>
   <w:num w:numId="8">
-    <w:abstractNumId w:val="18"/>
+    <w:abstractNumId w:val="19"/>
   </w:num>
   <w:num w:numId="9">
     <w:abstractNumId w:val="4"/>
@@ -10603,19 +13034,19 @@
     <w:abstractNumId w:val="10"/>
   </w:num>
   <w:num w:numId="11">
-    <w:abstractNumId w:val="19"/>
+    <w:abstractNumId w:val="20"/>
   </w:num>
   <w:num w:numId="12">
-    <w:abstractNumId w:val="15"/>
+    <w:abstractNumId w:val="16"/>
   </w:num>
   <w:num w:numId="13">
     <w:abstractNumId w:val="12"/>
   </w:num>
   <w:num w:numId="14">
-    <w:abstractNumId w:val="17"/>
+    <w:abstractNumId w:val="18"/>
   </w:num>
   <w:num w:numId="15">
-    <w:abstractNumId w:val="13"/>
+    <w:abstractNumId w:val="14"/>
   </w:num>
   <w:num w:numId="16">
     <w:abstractNumId w:val="5"/>
@@ -10630,7 +13061,10 @@
     <w:abstractNumId w:val="11"/>
   </w:num>
   <w:num w:numId="20">
-    <w:abstractNumId w:val="16"/>
+    <w:abstractNumId w:val="17"/>
+  </w:num>
+  <w:num w:numId="21">
+    <w:abstractNumId w:val="13"/>
   </w:num>
 </w:numbering>
 </file>
@@ -11519,6 +13953,148 @@
       <w:ind w:left="440"/>
     </w:pPr>
   </w:style>
+  <w:style w:type="table" w:styleId="Grilledutableau">
+    <w:name w:val="Table Grid"/>
+    <w:basedOn w:val="TableauNormal"/>
+    <w:uiPriority w:val="39"/>
+    <w:rsid w:val="007B55FD"/>
+    <w:pPr>
+      <w:spacing w:after="0" w:line="240" w:lineRule="auto"/>
+    </w:pPr>
+    <w:tblPr>
+      <w:tblBorders>
+        <w:top w:val="single" w:sz="4" w:space="0" w:color="auto"/>
+        <w:left w:val="single" w:sz="4" w:space="0" w:color="auto"/>
+        <w:bottom w:val="single" w:sz="4" w:space="0" w:color="auto"/>
+        <w:right w:val="single" w:sz="4" w:space="0" w:color="auto"/>
+        <w:insideH w:val="single" w:sz="4" w:space="0" w:color="auto"/>
+        <w:insideV w:val="single" w:sz="4" w:space="0" w:color="auto"/>
+      </w:tblBorders>
+    </w:tblPr>
+  </w:style>
+  <w:style w:type="table" w:styleId="TableauListe7Couleur-Accentuation5">
+    <w:name w:val="List Table 7 Colorful Accent 5"/>
+    <w:basedOn w:val="TableauNormal"/>
+    <w:uiPriority w:val="52"/>
+    <w:rsid w:val="007B55FD"/>
+    <w:pPr>
+      <w:spacing w:after="0" w:line="240" w:lineRule="auto"/>
+    </w:pPr>
+    <w:rPr>
+      <w:color w:val="2F5496" w:themeColor="accent5" w:themeShade="BF"/>
+    </w:rPr>
+    <w:tblPr>
+      <w:tblStyleRowBandSize w:val="1"/>
+      <w:tblStyleColBandSize w:val="1"/>
+    </w:tblPr>
+    <w:tblStylePr w:type="firstRow">
+      <w:rPr>
+        <w:rFonts w:asciiTheme="majorHAnsi" w:eastAsiaTheme="majorEastAsia" w:hAnsiTheme="majorHAnsi" w:cstheme="majorBidi"/>
+        <w:i/>
+        <w:iCs/>
+        <w:sz w:val="26"/>
+      </w:rPr>
+      <w:tblPr/>
+      <w:tcPr>
+        <w:tcBorders>
+          <w:bottom w:val="single" w:sz="4" w:space="0" w:color="4472C4" w:themeColor="accent5"/>
+        </w:tcBorders>
+        <w:shd w:val="clear" w:color="auto" w:fill="FFFFFF" w:themeFill="background1"/>
+      </w:tcPr>
+    </w:tblStylePr>
+    <w:tblStylePr w:type="lastRow">
+      <w:rPr>
+        <w:rFonts w:asciiTheme="majorHAnsi" w:eastAsiaTheme="majorEastAsia" w:hAnsiTheme="majorHAnsi" w:cstheme="majorBidi"/>
+        <w:i/>
+        <w:iCs/>
+        <w:sz w:val="26"/>
+      </w:rPr>
+      <w:tblPr/>
+      <w:tcPr>
+        <w:tcBorders>
+          <w:top w:val="single" w:sz="4" w:space="0" w:color="4472C4" w:themeColor="accent5"/>
+        </w:tcBorders>
+        <w:shd w:val="clear" w:color="auto" w:fill="FFFFFF" w:themeFill="background1"/>
+      </w:tcPr>
+    </w:tblStylePr>
+    <w:tblStylePr w:type="firstCol">
+      <w:pPr>
+        <w:jc w:val="right"/>
+      </w:pPr>
+      <w:rPr>
+        <w:rFonts w:asciiTheme="majorHAnsi" w:eastAsiaTheme="majorEastAsia" w:hAnsiTheme="majorHAnsi" w:cstheme="majorBidi"/>
+        <w:i/>
+        <w:iCs/>
+        <w:sz w:val="26"/>
+      </w:rPr>
+      <w:tblPr/>
+      <w:tcPr>
+        <w:tcBorders>
+          <w:right w:val="single" w:sz="4" w:space="0" w:color="4472C4" w:themeColor="accent5"/>
+        </w:tcBorders>
+        <w:shd w:val="clear" w:color="auto" w:fill="FFFFFF" w:themeFill="background1"/>
+      </w:tcPr>
+    </w:tblStylePr>
+    <w:tblStylePr w:type="lastCol">
+      <w:rPr>
+        <w:rFonts w:asciiTheme="majorHAnsi" w:eastAsiaTheme="majorEastAsia" w:hAnsiTheme="majorHAnsi" w:cstheme="majorBidi"/>
+        <w:i/>
+        <w:iCs/>
+        <w:sz w:val="26"/>
+      </w:rPr>
+      <w:tblPr/>
+      <w:tcPr>
+        <w:tcBorders>
+          <w:left w:val="single" w:sz="4" w:space="0" w:color="4472C4" w:themeColor="accent5"/>
+        </w:tcBorders>
+        <w:shd w:val="clear" w:color="auto" w:fill="FFFFFF" w:themeFill="background1"/>
+      </w:tcPr>
+    </w:tblStylePr>
+    <w:tblStylePr w:type="band1Vert">
+      <w:tblPr/>
+      <w:tcPr>
+        <w:shd w:val="clear" w:color="auto" w:fill="D9E2F3" w:themeFill="accent5" w:themeFillTint="33"/>
+      </w:tcPr>
+    </w:tblStylePr>
+    <w:tblStylePr w:type="band1Horz">
+      <w:tblPr/>
+      <w:tcPr>
+        <w:shd w:val="clear" w:color="auto" w:fill="D9E2F3" w:themeFill="accent5" w:themeFillTint="33"/>
+      </w:tcPr>
+    </w:tblStylePr>
+    <w:tblStylePr w:type="neCell">
+      <w:tblPr/>
+      <w:tcPr>
+        <w:tcBorders>
+          <w:left w:val="nil"/>
+        </w:tcBorders>
+      </w:tcPr>
+    </w:tblStylePr>
+    <w:tblStylePr w:type="nwCell">
+      <w:tblPr/>
+      <w:tcPr>
+        <w:tcBorders>
+          <w:right w:val="nil"/>
+        </w:tcBorders>
+      </w:tcPr>
+    </w:tblStylePr>
+    <w:tblStylePr w:type="seCell">
+      <w:tblPr/>
+      <w:tcPr>
+        <w:tcBorders>
+          <w:left w:val="nil"/>
+        </w:tcBorders>
+      </w:tcPr>
+    </w:tblStylePr>
+    <w:tblStylePr w:type="swCell">
+      <w:tblPr/>
+      <w:tcPr>
+        <w:tcBorders>
+          <w:right w:val="nil"/>
+        </w:tcBorders>
+      </w:tcPr>
+    </w:tblStylePr>
+  </w:style>
 </w:styles>
 </file>
 
@@ -11788,7 +14364,7 @@
 </file>
 
 <file path=customXml/itemProps1.xml><?xml version="1.0" encoding="utf-8"?>
-<ds:datastoreItem xmlns:ds="http://schemas.openxmlformats.org/officeDocument/2006/customXml" ds:itemID="{7FA54048-2FAC-48BB-802C-7F1EEB1F36EF}">
+<ds:datastoreItem xmlns:ds="http://schemas.openxmlformats.org/officeDocument/2006/customXml" ds:itemID="{586523AF-FA67-48FF-A0D5-2BDE57480BFA}">
   <ds:schemaRefs>
     <ds:schemaRef ds:uri="http://schemas.openxmlformats.org/officeDocument/2006/bibliography"/>
   </ds:schemaRefs>

</xml_diff>